<commit_message>
Replaced Random Search CV with Grid Search CV
</commit_message>
<xml_diff>
--- a/Отчет по практике.docx
+++ b/Отчет по практике.docx
@@ -110,7 +110,7 @@
                     <pic:cNvPicPr/>
                   </pic:nvPicPr>
                   <pic:blipFill>
-                    <a:blip r:embed="rId4">
+                    <a:blip r:embed="rId5">
                       <a:extLst>
                         <a:ext uri="{28A0092B-C50C-407E-A947-70E740481C1C}">
                           <a14:useLocalDpi xmlns:a14="http://schemas.microsoft.com/office/drawing/2010/main" val="0"/>
@@ -1066,16 +1066,18 @@
           <w:tab w:val="left" w:pos="142"/>
         </w:tabs>
         <w:ind w:left="-567"/>
-        <w:jc w:val="both"/>
+        <w:jc w:val="center"/>
         <w:rPr>
           <w:rFonts w:eastAsiaTheme="minorEastAsia"/>
           <w:b/>
+          <w:sz w:val="32"/>
         </w:rPr>
       </w:pPr>
       <w:r>
         <w:rPr>
           <w:rFonts w:eastAsiaTheme="minorEastAsia"/>
           <w:b/>
+          <w:sz w:val="32"/>
         </w:rPr>
         <w:lastRenderedPageBreak/>
         <w:t>Задание</w:t>
@@ -1123,7 +1125,7 @@
         </w:rPr>
         <w:t xml:space="preserve"> </w:t>
       </w:r>
-      <w:hyperlink r:id="rId5" w:history="1">
+      <w:hyperlink r:id="rId6" w:history="1">
         <w:r>
           <w:rPr>
             <w:rStyle w:val="a3"/>
@@ -1164,6 +1166,42 @@
           <w:tab w:val="left" w:pos="142"/>
         </w:tabs>
         <w:ind w:left="-567"/>
+        <w:jc w:val="center"/>
+        <w:rPr>
+          <w:rFonts w:eastAsiaTheme="minorEastAsia"/>
+          <w:b/>
+          <w:sz w:val="32"/>
+        </w:rPr>
+      </w:pPr>
+      <w:r>
+        <w:rPr>
+          <w:rFonts w:eastAsiaTheme="minorEastAsia"/>
+          <w:b/>
+          <w:sz w:val="32"/>
+        </w:rPr>
+        <w:t>Ход работы</w:t>
+      </w:r>
+    </w:p>
+    <w:p>
+      <w:pPr>
+        <w:tabs>
+          <w:tab w:val="left" w:pos="142"/>
+        </w:tabs>
+        <w:ind w:left="-567"/>
+        <w:jc w:val="center"/>
+        <w:rPr>
+          <w:rFonts w:eastAsiaTheme="minorEastAsia"/>
+          <w:b/>
+          <w:sz w:val="32"/>
+        </w:rPr>
+      </w:pPr>
+    </w:p>
+    <w:p>
+      <w:pPr>
+        <w:tabs>
+          <w:tab w:val="left" w:pos="142"/>
+        </w:tabs>
+        <w:ind w:left="-567"/>
         <w:jc w:val="both"/>
         <w:rPr>
           <w:rFonts w:eastAsiaTheme="minorEastAsia"/>
@@ -1175,7 +1213,7 @@
           <w:rFonts w:eastAsiaTheme="minorEastAsia"/>
           <w:b/>
         </w:rPr>
-        <w:t>Ход работы</w:t>
+        <w:t>Инициализация данных</w:t>
       </w:r>
     </w:p>
     <w:p>
@@ -1420,6 +1458,57 @@
         <w:jc w:val="both"/>
         <w:rPr>
           <w:rFonts w:eastAsiaTheme="minorEastAsia"/>
+        </w:rPr>
+      </w:pPr>
+    </w:p>
+    <w:p>
+      <w:pPr>
+        <w:tabs>
+          <w:tab w:val="left" w:pos="142"/>
+        </w:tabs>
+        <w:ind w:left="-567"/>
+        <w:jc w:val="both"/>
+        <w:rPr>
+          <w:rFonts w:eastAsiaTheme="minorEastAsia"/>
+        </w:rPr>
+      </w:pPr>
+      <w:r>
+        <w:rPr>
+          <w:rFonts w:eastAsiaTheme="minorEastAsia"/>
+        </w:rPr>
+        <w:tab/>
+      </w:r>
+    </w:p>
+    <w:p>
+      <w:pPr>
+        <w:tabs>
+          <w:tab w:val="left" w:pos="142"/>
+        </w:tabs>
+        <w:ind w:left="-567"/>
+        <w:jc w:val="both"/>
+        <w:rPr>
+          <w:rFonts w:eastAsiaTheme="minorEastAsia"/>
+          <w:b/>
+        </w:rPr>
+      </w:pPr>
+      <w:r>
+        <w:rPr>
+          <w:rFonts w:eastAsiaTheme="minorEastAsia"/>
+          <w:b/>
+        </w:rPr>
+        <w:t>Первичный анализ</w:t>
+      </w:r>
+    </w:p>
+    <w:p>
+      <w:pPr>
+        <w:tabs>
+          <w:tab w:val="left" w:pos="142"/>
+        </w:tabs>
+        <w:ind w:left="-567"/>
+        <w:jc w:val="both"/>
+        <w:rPr>
+          <w:rFonts w:eastAsiaTheme="minorEastAsia"/>
+          <w:b/>
         </w:rPr>
       </w:pPr>
     </w:p>
@@ -2050,7 +2139,14 @@
         <w:rPr>
           <w:rFonts w:eastAsiaTheme="minorEastAsia"/>
         </w:rPr>
-        <w:t>и не вызовет переобучение на так называемых шумах, которыми по сути и будут являться пустые значения.</w:t>
+        <w:t xml:space="preserve">и не вызовет переобучение на так </w:t>
+      </w:r>
+      <w:r>
+        <w:rPr>
+          <w:rFonts w:eastAsiaTheme="minorEastAsia"/>
+        </w:rPr>
+        <w:lastRenderedPageBreak/>
+        <w:t>называемых шумах, которыми по сути и будут являться пустые значения.</w:t>
       </w:r>
       <w:r>
         <w:rPr>
@@ -2146,23 +2242,2275 @@
           <w:tab w:val="left" w:pos="142"/>
         </w:tabs>
         <w:ind w:left="-567"/>
+        <w:jc w:val="center"/>
+        <w:rPr>
+          <w:rFonts w:eastAsiaTheme="minorEastAsia"/>
+        </w:rPr>
+      </w:pPr>
+      <w:r>
+        <w:rPr>
+          <w:noProof/>
+        </w:rPr>
+        <w:drawing>
+          <wp:inline distT="0" distB="0" distL="0" distR="0" wp14:anchorId="03764A3E" wp14:editId="157B5C74">
+            <wp:extent cx="4019266" cy="3346310"/>
+            <wp:effectExtent l="0" t="0" r="635" b="6985"/>
+            <wp:docPr id="1" name="Рисунок 1"/>
+            <wp:cNvGraphicFramePr>
+              <a:graphicFrameLocks xmlns:a="http://schemas.openxmlformats.org/drawingml/2006/main" noChangeAspect="1"/>
+            </wp:cNvGraphicFramePr>
+            <a:graphic xmlns:a="http://schemas.openxmlformats.org/drawingml/2006/main">
+              <a:graphicData uri="http://schemas.openxmlformats.org/drawingml/2006/picture">
+                <pic:pic xmlns:pic="http://schemas.openxmlformats.org/drawingml/2006/picture">
+                  <pic:nvPicPr>
+                    <pic:cNvPr id="1" name=""/>
+                    <pic:cNvPicPr/>
+                  </pic:nvPicPr>
+                  <pic:blipFill>
+                    <a:blip r:embed="rId7"/>
+                    <a:stretch>
+                      <a:fillRect/>
+                    </a:stretch>
+                  </pic:blipFill>
+                  <pic:spPr>
+                    <a:xfrm>
+                      <a:off x="0" y="0"/>
+                      <a:ext cx="4031354" cy="3356374"/>
+                    </a:xfrm>
+                    <a:prstGeom prst="rect">
+                      <a:avLst/>
+                    </a:prstGeom>
+                  </pic:spPr>
+                </pic:pic>
+              </a:graphicData>
+            </a:graphic>
+          </wp:inline>
+        </w:drawing>
+      </w:r>
+    </w:p>
+    <w:p>
+      <w:pPr>
+        <w:tabs>
+          <w:tab w:val="left" w:pos="142"/>
+        </w:tabs>
+        <w:ind w:left="-567"/>
+        <w:jc w:val="center"/>
+        <w:rPr>
+          <w:rFonts w:eastAsiaTheme="minorEastAsia"/>
+          <w:sz w:val="20"/>
+        </w:rPr>
+      </w:pPr>
+      <w:r>
+        <w:rPr>
+          <w:rFonts w:eastAsiaTheme="minorEastAsia"/>
+          <w:sz w:val="20"/>
+        </w:rPr>
+        <w:t>(Рис 1. Гистограммы распределения параметров)</w:t>
+      </w:r>
+    </w:p>
+    <w:p>
+      <w:pPr>
+        <w:tabs>
+          <w:tab w:val="left" w:pos="142"/>
+        </w:tabs>
+        <w:ind w:left="-567"/>
+        <w:jc w:val="center"/>
+        <w:rPr>
+          <w:rFonts w:eastAsiaTheme="minorEastAsia"/>
+        </w:rPr>
+      </w:pPr>
+    </w:p>
+    <w:p>
+      <w:pPr>
+        <w:tabs>
+          <w:tab w:val="left" w:pos="142"/>
+        </w:tabs>
+        <w:ind w:left="-567"/>
         <w:jc w:val="both"/>
         <w:rPr>
           <w:rFonts w:eastAsiaTheme="minorEastAsia"/>
         </w:rPr>
       </w:pPr>
+    </w:p>
+    <w:p>
+      <w:pPr>
+        <w:tabs>
+          <w:tab w:val="left" w:pos="142"/>
+        </w:tabs>
+        <w:ind w:left="-567"/>
+        <w:jc w:val="both"/>
+        <w:rPr>
+          <w:rFonts w:eastAsiaTheme="minorEastAsia"/>
+          <w:b/>
+        </w:rPr>
+      </w:pPr>
+      <w:r>
+        <w:rPr>
+          <w:rFonts w:eastAsiaTheme="minorEastAsia"/>
+          <w:b/>
+        </w:rPr>
+        <w:t>Подготовка данных</w:t>
+      </w:r>
+    </w:p>
+    <w:p>
+      <w:pPr>
+        <w:tabs>
+          <w:tab w:val="left" w:pos="142"/>
+        </w:tabs>
+        <w:jc w:val="both"/>
+        <w:rPr>
+          <w:rFonts w:eastAsiaTheme="minorEastAsia"/>
+        </w:rPr>
+      </w:pPr>
+    </w:p>
+    <w:p>
+      <w:pPr>
+        <w:tabs>
+          <w:tab w:val="left" w:pos="142"/>
+        </w:tabs>
+        <w:ind w:left="-567"/>
+        <w:jc w:val="both"/>
+        <w:rPr>
+          <w:rFonts w:eastAsiaTheme="minorEastAsia"/>
+        </w:rPr>
+      </w:pPr>
       <w:r>
         <w:rPr>
           <w:rFonts w:eastAsiaTheme="minorEastAsia"/>
         </w:rPr>
         <w:tab/>
       </w:r>
-    </w:p>
-    <w:p>
-      <w:pPr>
-        <w:tabs>
-          <w:tab w:val="left" w:pos="142"/>
-        </w:tabs>
+      <w:r>
+        <w:rPr>
+          <w:rFonts w:eastAsiaTheme="minorEastAsia"/>
+        </w:rPr>
+        <w:t xml:space="preserve">Перед тем, как производить замену нулевых значений, сохраним индексы элементов с ненулевыми </w:t>
+      </w:r>
+      <w:proofErr w:type="spellStart"/>
+      <w:r>
+        <w:rPr>
+          <w:rFonts w:eastAsiaTheme="minorEastAsia"/>
+        </w:rPr>
+        <w:t>Insulin</w:t>
+      </w:r>
+      <w:proofErr w:type="spellEnd"/>
+      <w:r>
+        <w:rPr>
+          <w:rFonts w:eastAsiaTheme="minorEastAsia"/>
+        </w:rPr>
+        <w:t xml:space="preserve"> </w:t>
+      </w:r>
+      <w:proofErr w:type="spellStart"/>
+      <w:r>
+        <w:rPr>
+          <w:rFonts w:eastAsiaTheme="minorEastAsia"/>
+        </w:rPr>
+        <w:t>SkinThicknes</w:t>
+      </w:r>
+      <w:proofErr w:type="spellEnd"/>
+      <w:r>
+        <w:rPr>
+          <w:rFonts w:eastAsiaTheme="minorEastAsia"/>
+        </w:rPr>
+        <w:t xml:space="preserve">. </w:t>
+      </w:r>
+      <w:r>
+        <w:rPr>
+          <w:rFonts w:eastAsiaTheme="minorEastAsia"/>
+        </w:rPr>
+        <w:t>Теперь найдем медианные значения для каждого из параметров, который будем изменять. Важное замечание, при поиске медианы важно исключить пустые значения, так как они могут сильно сместить положение медианы в распределении. Так</w:t>
+      </w:r>
+      <w:r>
+        <w:rPr>
+          <w:rFonts w:eastAsiaTheme="minorEastAsia"/>
+        </w:rPr>
+        <w:t>,</w:t>
+      </w:r>
+      <w:r>
+        <w:rPr>
+          <w:rFonts w:eastAsiaTheme="minorEastAsia"/>
+        </w:rPr>
+        <w:t xml:space="preserve"> например</w:t>
+      </w:r>
+      <w:r>
+        <w:rPr>
+          <w:rFonts w:eastAsiaTheme="minorEastAsia"/>
+        </w:rPr>
+        <w:t>,</w:t>
+      </w:r>
+      <w:r>
+        <w:rPr>
+          <w:rFonts w:eastAsiaTheme="minorEastAsia"/>
+        </w:rPr>
+        <w:t xml:space="preserve"> для инсулина, если не исключать пропущенные значения, медиана будет равна 30.5, а если исключать, то уже 125. </w:t>
+      </w:r>
+      <w:r>
+        <w:rPr>
+          <w:rFonts w:eastAsiaTheme="minorEastAsia"/>
+        </w:rPr>
+        <w:t>Теперь создадим список с «</w:t>
+      </w:r>
+      <w:proofErr w:type="spellStart"/>
+      <w:r>
+        <w:rPr>
+          <w:rFonts w:eastAsiaTheme="minorEastAsia"/>
+        </w:rPr>
+        <w:t>фичами</w:t>
+      </w:r>
+      <w:proofErr w:type="spellEnd"/>
+      <w:r>
+        <w:rPr>
+          <w:rFonts w:eastAsiaTheme="minorEastAsia"/>
+        </w:rPr>
+        <w:t xml:space="preserve">» нашей базы данных и пройдемся по каждому столбцу, кроме </w:t>
+      </w:r>
+      <w:proofErr w:type="spellStart"/>
+      <w:r>
+        <w:rPr>
+          <w:rFonts w:eastAsiaTheme="minorEastAsia"/>
+        </w:rPr>
+        <w:t>Pregnancies</w:t>
+      </w:r>
+      <w:proofErr w:type="spellEnd"/>
+      <w:r>
+        <w:rPr>
+          <w:rFonts w:eastAsiaTheme="minorEastAsia"/>
+        </w:rPr>
+        <w:t xml:space="preserve">, </w:t>
+      </w:r>
+      <w:r>
+        <w:rPr>
+          <w:rFonts w:eastAsiaTheme="minorEastAsia"/>
+          <w:lang w:val="en-US"/>
+        </w:rPr>
+        <w:t>Age</w:t>
+      </w:r>
+      <w:r>
+        <w:rPr>
+          <w:rFonts w:eastAsiaTheme="minorEastAsia"/>
+        </w:rPr>
+        <w:t xml:space="preserve"> </w:t>
+      </w:r>
+      <w:r>
+        <w:rPr>
+          <w:rFonts w:eastAsiaTheme="minorEastAsia"/>
+        </w:rPr>
+        <w:t>и</w:t>
+      </w:r>
+      <w:r>
+        <w:rPr>
+          <w:rFonts w:eastAsiaTheme="minorEastAsia"/>
+        </w:rPr>
+        <w:t xml:space="preserve"> </w:t>
+      </w:r>
+      <w:r>
+        <w:rPr>
+          <w:rFonts w:eastAsiaTheme="minorEastAsia"/>
+          <w:lang w:val="en-US"/>
+        </w:rPr>
+        <w:t>Outcome</w:t>
+      </w:r>
+      <w:r>
+        <w:rPr>
+          <w:rFonts w:eastAsiaTheme="minorEastAsia"/>
+        </w:rPr>
+        <w:t xml:space="preserve"> (</w:t>
+      </w:r>
+      <w:r>
+        <w:rPr>
+          <w:rFonts w:eastAsiaTheme="minorEastAsia"/>
+        </w:rPr>
+        <w:t>первого и двух последних)</w:t>
+      </w:r>
+      <w:r>
+        <w:rPr>
+          <w:rFonts w:eastAsiaTheme="minorEastAsia"/>
+        </w:rPr>
+        <w:t xml:space="preserve">, заменяем </w:t>
+      </w:r>
+      <w:r>
+        <w:rPr>
+          <w:rFonts w:eastAsiaTheme="minorEastAsia"/>
+        </w:rPr>
+        <w:t>нулевые значения на значение медианы</w:t>
+      </w:r>
+      <w:r>
+        <w:rPr>
+          <w:rFonts w:eastAsiaTheme="minorEastAsia"/>
+        </w:rPr>
+        <w:t xml:space="preserve">. Медиану будем искать на каждой итерации цикла с помощью маски, которая исключает нулевые значения, после чего применим метод </w:t>
+      </w:r>
+      <w:proofErr w:type="gramStart"/>
+      <w:r>
+        <w:rPr>
+          <w:rFonts w:eastAsiaTheme="minorEastAsia"/>
+          <w:lang w:val="en-US"/>
+        </w:rPr>
+        <w:t>median</w:t>
+      </w:r>
+      <w:r>
+        <w:rPr>
+          <w:rFonts w:eastAsiaTheme="minorEastAsia"/>
+        </w:rPr>
+        <w:t>(</w:t>
+      </w:r>
+      <w:proofErr w:type="gramEnd"/>
+      <w:r>
+        <w:rPr>
+          <w:rFonts w:eastAsiaTheme="minorEastAsia"/>
+        </w:rPr>
+        <w:t xml:space="preserve">) </w:t>
+      </w:r>
+      <w:r>
+        <w:rPr>
+          <w:rFonts w:eastAsiaTheme="minorEastAsia"/>
+        </w:rPr>
+        <w:t>и возьмем только текущий столбец</w:t>
+      </w:r>
+      <w:r>
+        <w:rPr>
+          <w:rFonts w:eastAsiaTheme="minorEastAsia"/>
+        </w:rPr>
+        <w:t xml:space="preserve">. </w:t>
+      </w:r>
+      <w:r>
+        <w:rPr>
+          <w:rFonts w:eastAsiaTheme="minorEastAsia"/>
+        </w:rPr>
+        <w:t>П</w:t>
+      </w:r>
+      <w:r>
+        <w:rPr>
+          <w:rFonts w:eastAsiaTheme="minorEastAsia"/>
+        </w:rPr>
+        <w:t xml:space="preserve">роверим результат и увидим, что теперь пропущенных (нулевых) значений в таблице нет. </w:t>
+      </w:r>
+      <w:r>
+        <w:rPr>
+          <w:rFonts w:eastAsiaTheme="minorEastAsia"/>
+        </w:rPr>
+        <w:tab/>
+      </w:r>
+    </w:p>
+    <w:p>
+      <w:pPr>
+        <w:tabs>
+          <w:tab w:val="left" w:pos="142"/>
+        </w:tabs>
+        <w:ind w:left="-567"/>
+        <w:jc w:val="both"/>
+        <w:rPr>
+          <w:rFonts w:eastAsiaTheme="minorEastAsia"/>
+        </w:rPr>
+      </w:pPr>
+    </w:p>
+    <w:p>
+      <w:pPr>
+        <w:tabs>
+          <w:tab w:val="left" w:pos="142"/>
+        </w:tabs>
+        <w:ind w:left="-567"/>
+        <w:jc w:val="both"/>
+        <w:rPr>
+          <w:rFonts w:eastAsiaTheme="minorEastAsia"/>
+        </w:rPr>
+      </w:pPr>
+      <w:r>
+        <w:rPr>
+          <w:rFonts w:eastAsiaTheme="minorEastAsia"/>
+        </w:rPr>
+        <w:tab/>
+        <w:t xml:space="preserve">С помощью метода </w:t>
+      </w:r>
+      <w:proofErr w:type="spellStart"/>
+      <w:proofErr w:type="gramStart"/>
+      <w:r>
+        <w:rPr>
+          <w:rFonts w:eastAsiaTheme="minorEastAsia"/>
+        </w:rPr>
+        <w:t>corr</w:t>
+      </w:r>
+      <w:proofErr w:type="spellEnd"/>
+      <w:r>
+        <w:rPr>
+          <w:rFonts w:eastAsiaTheme="minorEastAsia"/>
+        </w:rPr>
+        <w:t>(</w:t>
+      </w:r>
+      <w:proofErr w:type="gramEnd"/>
+      <w:r>
+        <w:rPr>
+          <w:rFonts w:eastAsiaTheme="minorEastAsia"/>
+        </w:rPr>
+        <w:t xml:space="preserve">) </w:t>
+      </w:r>
+      <w:r>
+        <w:rPr>
+          <w:rFonts w:eastAsiaTheme="minorEastAsia"/>
+        </w:rPr>
+        <w:t>посмотрим на значения корреляции между каждым из параметров. Некоторые параметры имеют достаточно большую корреляцию, например, значение корреляции между возрастом и количеством беременностей достаточно высока (0.544)</w:t>
+      </w:r>
+      <w:r>
+        <w:rPr>
+          <w:rFonts w:eastAsiaTheme="minorEastAsia"/>
+        </w:rPr>
+        <w:t xml:space="preserve"> или глюкозой и инсулином (0.419</w:t>
+      </w:r>
+      <w:r>
+        <w:rPr>
+          <w:rFonts w:eastAsiaTheme="minorEastAsia"/>
+        </w:rPr>
+        <w:t xml:space="preserve">), значит не стоит использовать регрессионную модель, так как в такой модели нежелательно иметь высокую корреляцию </w:t>
+      </w:r>
+      <w:r>
+        <w:rPr>
+          <w:rFonts w:eastAsiaTheme="minorEastAsia"/>
+        </w:rPr>
+        <w:t xml:space="preserve">между независимыми переменными. Также заметим, что корреляции </w:t>
+      </w:r>
+      <w:proofErr w:type="spellStart"/>
+      <w:r>
+        <w:rPr>
+          <w:rFonts w:eastAsiaTheme="minorEastAsia"/>
+        </w:rPr>
+        <w:t>SkinThicknes</w:t>
+      </w:r>
+      <w:proofErr w:type="spellEnd"/>
+      <w:r>
+        <w:rPr>
+          <w:rFonts w:eastAsiaTheme="minorEastAsia"/>
+        </w:rPr>
+        <w:t xml:space="preserve"> </w:t>
+      </w:r>
+      <w:r>
+        <w:rPr>
+          <w:rFonts w:eastAsiaTheme="minorEastAsia"/>
+          <w:lang w:val="en-US"/>
+        </w:rPr>
+        <w:t>Outcome</w:t>
+      </w:r>
+      <w:r>
+        <w:rPr>
+          <w:rFonts w:eastAsiaTheme="minorEastAsia"/>
+        </w:rPr>
+        <w:t xml:space="preserve"> </w:t>
+      </w:r>
+      <w:r>
+        <w:rPr>
+          <w:rFonts w:eastAsiaTheme="minorEastAsia"/>
+        </w:rPr>
+        <w:t xml:space="preserve">и </w:t>
+      </w:r>
+      <w:proofErr w:type="spellStart"/>
+      <w:r>
+        <w:rPr>
+          <w:rFonts w:eastAsiaTheme="minorEastAsia"/>
+        </w:rPr>
+        <w:t>Insulin</w:t>
+      </w:r>
+      <w:proofErr w:type="spellEnd"/>
+      <w:r>
+        <w:rPr>
+          <w:rFonts w:eastAsiaTheme="minorEastAsia"/>
+        </w:rPr>
+        <w:t xml:space="preserve"> </w:t>
+      </w:r>
+      <w:r>
+        <w:rPr>
+          <w:rFonts w:eastAsiaTheme="minorEastAsia"/>
+          <w:lang w:val="en-US"/>
+        </w:rPr>
+        <w:t>Outcome</w:t>
+      </w:r>
+      <w:r>
+        <w:rPr>
+          <w:rFonts w:eastAsiaTheme="minorEastAsia"/>
+        </w:rPr>
+        <w:t xml:space="preserve">, </w:t>
+      </w:r>
+      <w:r>
+        <w:rPr>
+          <w:rFonts w:eastAsiaTheme="minorEastAsia"/>
+        </w:rPr>
+        <w:t xml:space="preserve">достаточно небольшие, а учитывая, что почти треть </w:t>
+      </w:r>
+      <w:proofErr w:type="spellStart"/>
+      <w:r>
+        <w:rPr>
+          <w:rFonts w:eastAsiaTheme="minorEastAsia"/>
+        </w:rPr>
+        <w:t>стобца</w:t>
+      </w:r>
+      <w:proofErr w:type="spellEnd"/>
+      <w:r>
+        <w:rPr>
+          <w:rFonts w:eastAsiaTheme="minorEastAsia"/>
+        </w:rPr>
+        <w:t xml:space="preserve"> </w:t>
+      </w:r>
+      <w:proofErr w:type="spellStart"/>
+      <w:r>
+        <w:rPr>
+          <w:rFonts w:eastAsiaTheme="minorEastAsia"/>
+        </w:rPr>
+        <w:t>SkinThicknes</w:t>
+      </w:r>
+      <w:proofErr w:type="spellEnd"/>
+      <w:r>
+        <w:rPr>
+          <w:rFonts w:eastAsiaTheme="minorEastAsia"/>
+        </w:rPr>
+        <w:t xml:space="preserve"> и половина столбца </w:t>
+      </w:r>
+      <w:proofErr w:type="spellStart"/>
+      <w:r>
+        <w:rPr>
+          <w:rFonts w:eastAsiaTheme="minorEastAsia"/>
+        </w:rPr>
+        <w:t>Insulin</w:t>
+      </w:r>
+      <w:proofErr w:type="spellEnd"/>
+      <w:r>
+        <w:rPr>
+          <w:rFonts w:eastAsiaTheme="minorEastAsia"/>
+        </w:rPr>
+        <w:t xml:space="preserve"> были пропущены, можно считать эти столбцы недостаточно значимыми, для обучения модели и просто не включать в обучающие данные.</w:t>
+      </w:r>
+    </w:p>
+    <w:p>
+      <w:pPr>
+        <w:tabs>
+          <w:tab w:val="left" w:pos="142"/>
+        </w:tabs>
+        <w:ind w:left="-567"/>
+        <w:jc w:val="both"/>
+        <w:rPr>
+          <w:rFonts w:eastAsiaTheme="minorEastAsia"/>
+        </w:rPr>
+      </w:pPr>
+    </w:p>
+    <w:p>
+      <w:pPr>
+        <w:tabs>
+          <w:tab w:val="left" w:pos="142"/>
+        </w:tabs>
+        <w:ind w:left="-567"/>
+        <w:jc w:val="both"/>
+        <w:rPr>
+          <w:rFonts w:eastAsiaTheme="minorEastAsia"/>
+        </w:rPr>
+      </w:pPr>
+      <w:r>
+        <w:rPr>
+          <w:rFonts w:eastAsiaTheme="minorEastAsia"/>
+        </w:rPr>
+        <w:tab/>
+        <w:t xml:space="preserve">Попробуем посмотреть корреляцию между </w:t>
+      </w:r>
+      <w:proofErr w:type="spellStart"/>
+      <w:r>
+        <w:rPr>
+          <w:rFonts w:eastAsiaTheme="minorEastAsia"/>
+        </w:rPr>
+        <w:t>SkinThicknes</w:t>
+      </w:r>
+      <w:proofErr w:type="spellEnd"/>
+      <w:r>
+        <w:rPr>
+          <w:rFonts w:eastAsiaTheme="minorEastAsia"/>
+        </w:rPr>
+        <w:t xml:space="preserve">, </w:t>
+      </w:r>
+      <w:proofErr w:type="spellStart"/>
+      <w:r>
+        <w:rPr>
+          <w:rFonts w:eastAsiaTheme="minorEastAsia"/>
+        </w:rPr>
+        <w:t>Insulin</w:t>
+      </w:r>
+      <w:proofErr w:type="spellEnd"/>
+      <w:r>
+        <w:rPr>
+          <w:rFonts w:eastAsiaTheme="minorEastAsia"/>
+        </w:rPr>
+        <w:t xml:space="preserve"> и</w:t>
+      </w:r>
+      <w:r>
+        <w:rPr>
+          <w:rFonts w:eastAsiaTheme="minorEastAsia"/>
+        </w:rPr>
+        <w:t xml:space="preserve"> </w:t>
+      </w:r>
+      <w:r>
+        <w:rPr>
+          <w:rFonts w:eastAsiaTheme="minorEastAsia"/>
+          <w:lang w:val="en-US"/>
+        </w:rPr>
+        <w:t>Outcome</w:t>
+      </w:r>
+      <w:r>
+        <w:rPr>
+          <w:rFonts w:eastAsiaTheme="minorEastAsia"/>
+        </w:rPr>
+        <w:t xml:space="preserve"> </w:t>
+      </w:r>
+      <w:r>
+        <w:rPr>
+          <w:rFonts w:eastAsiaTheme="minorEastAsia"/>
+        </w:rPr>
+        <w:t>в изначальной базе данных, при этом исключая нулевые значения.</w:t>
+      </w:r>
+      <w:r>
+        <w:rPr>
+          <w:rFonts w:eastAsiaTheme="minorEastAsia"/>
+        </w:rPr>
+        <w:t xml:space="preserve"> Для этого воспользуемся двумя, </w:t>
+      </w:r>
+      <w:r>
+        <w:rPr>
+          <w:rFonts w:eastAsiaTheme="minorEastAsia"/>
+        </w:rPr>
+        <w:lastRenderedPageBreak/>
+        <w:t xml:space="preserve">сохраненными </w:t>
+      </w:r>
+      <w:proofErr w:type="gramStart"/>
+      <w:r>
+        <w:rPr>
+          <w:rFonts w:eastAsiaTheme="minorEastAsia"/>
+        </w:rPr>
+        <w:t>до этого списками</w:t>
+      </w:r>
+      <w:proofErr w:type="gramEnd"/>
+      <w:r>
+        <w:rPr>
+          <w:rFonts w:eastAsiaTheme="minorEastAsia"/>
+        </w:rPr>
+        <w:t>, с элементами в которых не пропущены</w:t>
+      </w:r>
+      <w:r>
+        <w:rPr>
+          <w:rFonts w:eastAsiaTheme="minorEastAsia"/>
+        </w:rPr>
+        <w:t xml:space="preserve"> </w:t>
+      </w:r>
+      <w:proofErr w:type="spellStart"/>
+      <w:r>
+        <w:rPr>
+          <w:rFonts w:eastAsiaTheme="minorEastAsia"/>
+        </w:rPr>
+        <w:t>SkinThicknes</w:t>
+      </w:r>
+      <w:proofErr w:type="spellEnd"/>
+      <w:r>
+        <w:rPr>
+          <w:rFonts w:eastAsiaTheme="minorEastAsia"/>
+        </w:rPr>
+        <w:t xml:space="preserve"> и </w:t>
+      </w:r>
+      <w:proofErr w:type="spellStart"/>
+      <w:r>
+        <w:rPr>
+          <w:rFonts w:eastAsiaTheme="minorEastAsia"/>
+        </w:rPr>
+        <w:t>Insulin</w:t>
+      </w:r>
+      <w:proofErr w:type="spellEnd"/>
+      <w:r>
+        <w:rPr>
+          <w:rFonts w:eastAsiaTheme="minorEastAsia"/>
+        </w:rPr>
+        <w:t xml:space="preserve">, </w:t>
+      </w:r>
+      <w:r>
+        <w:rPr>
+          <w:rFonts w:eastAsiaTheme="minorEastAsia"/>
+        </w:rPr>
+        <w:t xml:space="preserve">Получаем значения корреляции между </w:t>
+      </w:r>
+      <w:proofErr w:type="spellStart"/>
+      <w:r>
+        <w:rPr>
+          <w:rFonts w:eastAsiaTheme="minorEastAsia"/>
+        </w:rPr>
+        <w:t>SkinThicknes</w:t>
+      </w:r>
+      <w:proofErr w:type="spellEnd"/>
+      <w:r>
+        <w:rPr>
+          <w:rFonts w:eastAsiaTheme="minorEastAsia"/>
+        </w:rPr>
+        <w:t xml:space="preserve"> и </w:t>
+      </w:r>
+      <w:r>
+        <w:rPr>
+          <w:rFonts w:eastAsiaTheme="minorEastAsia"/>
+          <w:lang w:val="en-US"/>
+        </w:rPr>
+        <w:t>Outcome</w:t>
+      </w:r>
+      <w:r>
+        <w:rPr>
+          <w:rFonts w:eastAsiaTheme="minorEastAsia"/>
+        </w:rPr>
+        <w:t xml:space="preserve"> </w:t>
+      </w:r>
+      <w:r>
+        <w:rPr>
+          <w:rFonts w:eastAsiaTheme="minorEastAsia"/>
+        </w:rPr>
+        <w:t xml:space="preserve">равное </w:t>
+      </w:r>
+      <w:r>
+        <w:rPr>
+          <w:rFonts w:eastAsiaTheme="minorEastAsia"/>
+        </w:rPr>
+        <w:t xml:space="preserve">0.303 </w:t>
+      </w:r>
+      <w:r>
+        <w:rPr>
+          <w:rFonts w:eastAsiaTheme="minorEastAsia"/>
+        </w:rPr>
+        <w:t xml:space="preserve">и значения корреляции между </w:t>
+      </w:r>
+      <w:proofErr w:type="spellStart"/>
+      <w:r>
+        <w:rPr>
+          <w:rFonts w:eastAsiaTheme="minorEastAsia"/>
+        </w:rPr>
+        <w:t>Insulin</w:t>
+      </w:r>
+      <w:proofErr w:type="spellEnd"/>
+      <w:r>
+        <w:rPr>
+          <w:rFonts w:eastAsiaTheme="minorEastAsia"/>
+        </w:rPr>
+        <w:t xml:space="preserve"> и </w:t>
+      </w:r>
+      <w:r>
+        <w:rPr>
+          <w:rFonts w:eastAsiaTheme="minorEastAsia"/>
+          <w:lang w:val="en-US"/>
+        </w:rPr>
+        <w:t>Outcome</w:t>
+      </w:r>
+      <w:r>
+        <w:rPr>
+          <w:rFonts w:eastAsiaTheme="minorEastAsia"/>
+        </w:rPr>
+        <w:t xml:space="preserve"> </w:t>
+      </w:r>
+      <w:r>
+        <w:rPr>
+          <w:rFonts w:eastAsiaTheme="minorEastAsia"/>
+        </w:rPr>
+        <w:t xml:space="preserve">равное </w:t>
+      </w:r>
+      <w:r>
+        <w:rPr>
+          <w:rFonts w:eastAsiaTheme="minorEastAsia"/>
+        </w:rPr>
+        <w:t>0.258</w:t>
+      </w:r>
+      <w:r>
+        <w:rPr>
+          <w:rFonts w:eastAsiaTheme="minorEastAsia"/>
+        </w:rPr>
+        <w:t xml:space="preserve">. </w:t>
+      </w:r>
+      <w:r>
+        <w:rPr>
+          <w:rFonts w:eastAsiaTheme="minorEastAsia"/>
+        </w:rPr>
+        <w:t xml:space="preserve">Учитывая, что корреляция между </w:t>
+      </w:r>
+      <w:proofErr w:type="spellStart"/>
+      <w:r>
+        <w:rPr>
+          <w:rFonts w:eastAsiaTheme="minorEastAsia"/>
+        </w:rPr>
+        <w:t>SkinThicknes</w:t>
+      </w:r>
+      <w:proofErr w:type="spellEnd"/>
+      <w:r>
+        <w:rPr>
+          <w:rFonts w:eastAsiaTheme="minorEastAsia"/>
+        </w:rPr>
+        <w:t xml:space="preserve"> и </w:t>
+      </w:r>
+      <w:proofErr w:type="gramStart"/>
+      <w:r>
+        <w:rPr>
+          <w:rFonts w:eastAsiaTheme="minorEastAsia"/>
+          <w:lang w:val="en-US"/>
+        </w:rPr>
+        <w:t>Outcome</w:t>
+      </w:r>
+      <w:proofErr w:type="gramEnd"/>
+      <w:r>
+        <w:rPr>
+          <w:rFonts w:eastAsiaTheme="minorEastAsia"/>
+        </w:rPr>
+        <w:t xml:space="preserve"> и </w:t>
+      </w:r>
+      <w:proofErr w:type="spellStart"/>
+      <w:r>
+        <w:rPr>
+          <w:rFonts w:eastAsiaTheme="minorEastAsia"/>
+        </w:rPr>
+        <w:t>Insulin</w:t>
+      </w:r>
+      <w:proofErr w:type="spellEnd"/>
+      <w:r>
+        <w:rPr>
+          <w:rFonts w:eastAsiaTheme="minorEastAsia"/>
+        </w:rPr>
+        <w:t xml:space="preserve"> и </w:t>
+      </w:r>
+      <w:r>
+        <w:rPr>
+          <w:rFonts w:eastAsiaTheme="minorEastAsia"/>
+          <w:lang w:val="en-US"/>
+        </w:rPr>
+        <w:t>Outcome</w:t>
+      </w:r>
+      <w:r>
+        <w:rPr>
+          <w:rFonts w:eastAsiaTheme="minorEastAsia"/>
+        </w:rPr>
+        <w:t>, в таблице с заменой пропущенных значений соответственно равны 0.</w:t>
+      </w:r>
+      <w:r>
+        <w:rPr>
+          <w:rFonts w:eastAsiaTheme="minorEastAsia"/>
+        </w:rPr>
+        <w:t>215</w:t>
+      </w:r>
+      <w:r>
+        <w:rPr>
+          <w:rFonts w:eastAsiaTheme="minorEastAsia"/>
+        </w:rPr>
+        <w:t xml:space="preserve"> и 0.204</w:t>
+      </w:r>
+      <w:r>
+        <w:rPr>
+          <w:rFonts w:eastAsiaTheme="minorEastAsia"/>
+        </w:rPr>
+        <w:t xml:space="preserve">. То есть добавив в данные 30% у </w:t>
+      </w:r>
+      <w:proofErr w:type="spellStart"/>
+      <w:r>
+        <w:rPr>
+          <w:rFonts w:eastAsiaTheme="minorEastAsia"/>
+        </w:rPr>
+        <w:t>SkinThicknes</w:t>
+      </w:r>
+      <w:proofErr w:type="spellEnd"/>
+      <w:r>
+        <w:rPr>
+          <w:rFonts w:eastAsiaTheme="minorEastAsia"/>
+        </w:rPr>
+        <w:t xml:space="preserve"> и почти 50% у </w:t>
+      </w:r>
+      <w:proofErr w:type="spellStart"/>
+      <w:r>
+        <w:rPr>
+          <w:rFonts w:eastAsiaTheme="minorEastAsia"/>
+        </w:rPr>
+        <w:t>Insulin</w:t>
+      </w:r>
+      <w:proofErr w:type="spellEnd"/>
+      <w:r>
+        <w:rPr>
+          <w:rFonts w:eastAsiaTheme="minorEastAsia"/>
+        </w:rPr>
+        <w:t xml:space="preserve"> медианных значений, </w:t>
+      </w:r>
+      <w:r>
+        <w:rPr>
+          <w:rFonts w:eastAsiaTheme="minorEastAsia"/>
+        </w:rPr>
+        <w:t>мы достаточно сильно ухудшаем корреляцию.</w:t>
+      </w:r>
+      <w:r>
+        <w:rPr>
+          <w:rFonts w:eastAsiaTheme="minorEastAsia"/>
+        </w:rPr>
+        <w:t xml:space="preserve"> </w:t>
+      </w:r>
+    </w:p>
+    <w:p>
+      <w:pPr>
+        <w:tabs>
+          <w:tab w:val="left" w:pos="142"/>
+        </w:tabs>
+        <w:ind w:left="-567"/>
+        <w:jc w:val="both"/>
+        <w:rPr>
+          <w:rFonts w:eastAsiaTheme="minorEastAsia"/>
+        </w:rPr>
+      </w:pPr>
+    </w:p>
+    <w:p>
+      <w:pPr>
+        <w:tabs>
+          <w:tab w:val="left" w:pos="142"/>
+        </w:tabs>
+        <w:ind w:left="-567"/>
+        <w:jc w:val="both"/>
+        <w:rPr>
+          <w:rFonts w:eastAsiaTheme="minorEastAsia"/>
+        </w:rPr>
+      </w:pPr>
+      <w:r>
+        <w:rPr>
+          <w:rFonts w:eastAsiaTheme="minorEastAsia"/>
+        </w:rPr>
+        <w:tab/>
+      </w:r>
+      <w:r>
+        <w:rPr>
+          <w:rFonts w:eastAsiaTheme="minorEastAsia"/>
+        </w:rPr>
+        <w:t xml:space="preserve">Также </w:t>
+      </w:r>
+      <w:r>
+        <w:rPr>
+          <w:rFonts w:eastAsiaTheme="minorEastAsia"/>
+        </w:rPr>
+        <w:t>учитывать специфику обучения модели методом решающих деревьев. Может получиться так, что пустые значения, которые мы заменили на медиану будут играть большое значение при обучении, так как дерево определяет некоторый барьер, и если значение</w:t>
+      </w:r>
+      <w:r>
+        <w:rPr>
+          <w:rFonts w:eastAsiaTheme="minorEastAsia"/>
+        </w:rPr>
+        <w:t xml:space="preserve"> меньше барьера, то оно будет определено в один лист, а если больше, то в другой. Таким образом мы рискуем определить значительное количество элементов в неправильный лист (так как изначально, значение было пропущено). Поэтому мне кажется, из базы данных стоит вычленить некоторых </w:t>
+      </w:r>
+      <w:proofErr w:type="spellStart"/>
+      <w:r>
+        <w:rPr>
+          <w:rFonts w:eastAsiaTheme="minorEastAsia"/>
+        </w:rPr>
+        <w:t>валидационный</w:t>
+      </w:r>
+      <w:proofErr w:type="spellEnd"/>
+      <w:r>
+        <w:rPr>
+          <w:rFonts w:eastAsiaTheme="minorEastAsia"/>
+        </w:rPr>
+        <w:t xml:space="preserve"> </w:t>
+      </w:r>
+      <w:proofErr w:type="spellStart"/>
+      <w:r>
+        <w:rPr>
+          <w:rFonts w:eastAsiaTheme="minorEastAsia"/>
+        </w:rPr>
+        <w:t>датасет</w:t>
+      </w:r>
+      <w:proofErr w:type="spellEnd"/>
+      <w:r>
+        <w:rPr>
+          <w:rFonts w:eastAsiaTheme="minorEastAsia"/>
+        </w:rPr>
+        <w:t xml:space="preserve">, на котором можно проверить будут ли лучше метрики, если обучать модель на данных с заменой пропущенных значений, с заменой пропущенных значений и удалением параметров </w:t>
+      </w:r>
+      <w:proofErr w:type="spellStart"/>
+      <w:r>
+        <w:rPr>
+          <w:rFonts w:eastAsiaTheme="minorEastAsia"/>
+        </w:rPr>
+        <w:t>SkinThicknes</w:t>
+      </w:r>
+      <w:proofErr w:type="spellEnd"/>
+      <w:r>
+        <w:rPr>
+          <w:rFonts w:eastAsiaTheme="minorEastAsia"/>
+        </w:rPr>
+        <w:t xml:space="preserve"> и </w:t>
+      </w:r>
+      <w:proofErr w:type="spellStart"/>
+      <w:r>
+        <w:rPr>
+          <w:rFonts w:eastAsiaTheme="minorEastAsia"/>
+        </w:rPr>
+        <w:t>Insulin</w:t>
+      </w:r>
+      <w:proofErr w:type="spellEnd"/>
+      <w:r>
+        <w:rPr>
+          <w:rFonts w:eastAsiaTheme="minorEastAsia"/>
+        </w:rPr>
+        <w:t xml:space="preserve"> и с использованием базы данных с исключением пропущенных значений в этих колоннах (только в этих, потому что в остальных количество пропущенных значений мало).</w:t>
+      </w:r>
+    </w:p>
+    <w:p>
+      <w:pPr>
+        <w:tabs>
+          <w:tab w:val="left" w:pos="142"/>
+        </w:tabs>
+        <w:ind w:left="-567"/>
+        <w:jc w:val="both"/>
+        <w:rPr>
+          <w:rFonts w:eastAsiaTheme="minorEastAsia"/>
+        </w:rPr>
+      </w:pPr>
+      <w:r>
+        <w:rPr>
+          <w:rFonts w:eastAsiaTheme="minorEastAsia"/>
+        </w:rPr>
+        <w:tab/>
+      </w:r>
+    </w:p>
+    <w:p>
+      <w:pPr>
+        <w:tabs>
+          <w:tab w:val="left" w:pos="142"/>
+        </w:tabs>
+        <w:ind w:left="-567"/>
+        <w:jc w:val="both"/>
+        <w:rPr>
+          <w:rFonts w:eastAsiaTheme="minorEastAsia"/>
+        </w:rPr>
+      </w:pPr>
+      <w:r>
+        <w:rPr>
+          <w:rFonts w:eastAsiaTheme="minorEastAsia"/>
+        </w:rPr>
+        <w:tab/>
+        <w:t>Помимо пропущенных значений в данных могут присутствовать так называемые выбросы. Если взять расстояние между перв</w:t>
+      </w:r>
+      <w:r>
+        <w:rPr>
+          <w:rFonts w:eastAsiaTheme="minorEastAsia"/>
+        </w:rPr>
+        <w:t>ых и третьим квартилем</w:t>
+      </w:r>
+      <w:r>
+        <w:rPr>
+          <w:rFonts w:eastAsiaTheme="minorEastAsia"/>
+        </w:rPr>
+        <w:t xml:space="preserve"> в</w:t>
+      </w:r>
+      <w:r>
+        <w:rPr>
+          <w:rFonts w:eastAsiaTheme="minorEastAsia"/>
+        </w:rPr>
+        <w:t>ыборки и отложить от этих кварти</w:t>
+      </w:r>
+      <w:r>
+        <w:rPr>
+          <w:rFonts w:eastAsiaTheme="minorEastAsia"/>
+        </w:rPr>
+        <w:t xml:space="preserve">лей отрезки равные этому расстоянию, умноженному на полтора, то все значения, которые не входят такой интервал называются выбросами, которые стоит исключать при обучении, так как модель может переобучиться на этих выбросах. При замене пустых значений на медианные мы изменяем саму первоначальную функцию распределения, изменяя стандартное отклонение и в некоторых случаях среднее значение. Но так-как во всех параметрах кроме толщины кожи и инсулина количество пропущенных значений мало относительно всех значений, пустые измененные значения можно не отбрасывать при поисках выбросов. </w:t>
+      </w:r>
+    </w:p>
+    <w:p>
+      <w:pPr>
+        <w:tabs>
+          <w:tab w:val="left" w:pos="142"/>
+        </w:tabs>
+        <w:ind w:left="-567"/>
+        <w:jc w:val="both"/>
+        <w:rPr>
+          <w:rFonts w:eastAsiaTheme="minorEastAsia"/>
+        </w:rPr>
+      </w:pPr>
+    </w:p>
+    <w:p>
+      <w:pPr>
+        <w:tabs>
+          <w:tab w:val="left" w:pos="142"/>
+        </w:tabs>
+        <w:ind w:left="-567"/>
+        <w:jc w:val="both"/>
+        <w:rPr>
+          <w:rFonts w:eastAsiaTheme="minorEastAsia"/>
+        </w:rPr>
+      </w:pPr>
+      <w:r>
+        <w:rPr>
+          <w:rFonts w:eastAsiaTheme="minorEastAsia"/>
+        </w:rPr>
+        <w:tab/>
+        <w:t xml:space="preserve">Посмотрим на графики гистограмм частот, и заметим, что скорее всего в каждом параметре имеются выбросы. Также для параметра </w:t>
+      </w:r>
+      <w:r>
+        <w:rPr>
+          <w:rFonts w:eastAsiaTheme="minorEastAsia"/>
+          <w:lang w:val="en-US"/>
+        </w:rPr>
+        <w:t>Insulin</w:t>
+      </w:r>
+      <w:r>
+        <w:rPr>
+          <w:rFonts w:eastAsiaTheme="minorEastAsia"/>
+        </w:rPr>
+        <w:t xml:space="preserve"> </w:t>
+      </w:r>
+      <w:r>
+        <w:rPr>
+          <w:rFonts w:eastAsiaTheme="minorEastAsia"/>
+        </w:rPr>
+        <w:t>и</w:t>
+      </w:r>
+      <w:r>
+        <w:rPr>
+          <w:rFonts w:eastAsiaTheme="minorEastAsia"/>
+        </w:rPr>
+        <w:t xml:space="preserve"> </w:t>
+      </w:r>
+      <w:proofErr w:type="spellStart"/>
+      <w:r>
+        <w:rPr>
+          <w:rFonts w:eastAsiaTheme="minorEastAsia"/>
+        </w:rPr>
+        <w:t>SkinThickness</w:t>
+      </w:r>
+      <w:proofErr w:type="spellEnd"/>
+      <w:r>
+        <w:rPr>
+          <w:rFonts w:eastAsiaTheme="minorEastAsia"/>
+        </w:rPr>
+        <w:t xml:space="preserve">, </w:t>
+      </w:r>
+      <w:r>
+        <w:rPr>
+          <w:rFonts w:eastAsiaTheme="minorEastAsia"/>
+        </w:rPr>
+        <w:t xml:space="preserve">стоит перестроить гистограммы без учета изменённых значения, которые первоначально были нулевыми. Используем массивы индексов исключающие пустые значение, которые мы сохранили до этого и построим гистограммы для двух параметров (рис. 2). Заметим, что данные распределения тоже имеют выбросы.  </w:t>
+      </w:r>
+    </w:p>
+    <w:p>
+      <w:pPr>
+        <w:tabs>
+          <w:tab w:val="left" w:pos="142"/>
+        </w:tabs>
+        <w:ind w:left="-567"/>
+        <w:jc w:val="center"/>
+        <w:rPr>
+          <w:rFonts w:eastAsiaTheme="minorEastAsia"/>
+        </w:rPr>
+      </w:pPr>
+      <w:r>
+        <w:rPr>
+          <w:noProof/>
+        </w:rPr>
+        <w:drawing>
+          <wp:inline distT="0" distB="0" distL="0" distR="0" wp14:anchorId="376782BD" wp14:editId="0B5E401A">
+            <wp:extent cx="4206240" cy="2263861"/>
+            <wp:effectExtent l="0" t="0" r="3810" b="3175"/>
+            <wp:docPr id="2" name="Рисунок 2"/>
+            <wp:cNvGraphicFramePr>
+              <a:graphicFrameLocks xmlns:a="http://schemas.openxmlformats.org/drawingml/2006/main" noChangeAspect="1"/>
+            </wp:cNvGraphicFramePr>
+            <a:graphic xmlns:a="http://schemas.openxmlformats.org/drawingml/2006/main">
+              <a:graphicData uri="http://schemas.openxmlformats.org/drawingml/2006/picture">
+                <pic:pic xmlns:pic="http://schemas.openxmlformats.org/drawingml/2006/picture">
+                  <pic:nvPicPr>
+                    <pic:cNvPr id="1" name=""/>
+                    <pic:cNvPicPr/>
+                  </pic:nvPicPr>
+                  <pic:blipFill>
+                    <a:blip r:embed="rId8"/>
+                    <a:stretch>
+                      <a:fillRect/>
+                    </a:stretch>
+                  </pic:blipFill>
+                  <pic:spPr>
+                    <a:xfrm>
+                      <a:off x="0" y="0"/>
+                      <a:ext cx="4212723" cy="2267350"/>
+                    </a:xfrm>
+                    <a:prstGeom prst="rect">
+                      <a:avLst/>
+                    </a:prstGeom>
+                  </pic:spPr>
+                </pic:pic>
+              </a:graphicData>
+            </a:graphic>
+          </wp:inline>
+        </w:drawing>
+      </w:r>
+    </w:p>
+    <w:p>
+      <w:pPr>
+        <w:tabs>
+          <w:tab w:val="left" w:pos="142"/>
+        </w:tabs>
+        <w:ind w:left="-567"/>
+        <w:jc w:val="center"/>
+        <w:rPr>
+          <w:rFonts w:eastAsiaTheme="minorEastAsia"/>
+          <w:sz w:val="20"/>
+          <w:szCs w:val="20"/>
+        </w:rPr>
+      </w:pPr>
+      <w:r>
+        <w:rPr>
+          <w:rFonts w:eastAsiaTheme="minorEastAsia"/>
+          <w:sz w:val="20"/>
+          <w:szCs w:val="20"/>
+        </w:rPr>
+        <w:t>(Рис.2 Графики гистограмм частот без учета пустых значений)</w:t>
+      </w:r>
+    </w:p>
+    <w:p>
+      <w:pPr>
+        <w:tabs>
+          <w:tab w:val="left" w:pos="142"/>
+        </w:tabs>
+        <w:ind w:left="-567"/>
+        <w:rPr>
+          <w:rFonts w:eastAsiaTheme="minorEastAsia"/>
+          <w:sz w:val="20"/>
+          <w:szCs w:val="20"/>
+        </w:rPr>
+      </w:pPr>
+    </w:p>
+    <w:p>
+      <w:pPr>
+        <w:tabs>
+          <w:tab w:val="left" w:pos="142"/>
+        </w:tabs>
+        <w:ind w:left="-567"/>
+        <w:rPr>
+          <w:rFonts w:eastAsiaTheme="minorEastAsia"/>
+          <w:szCs w:val="20"/>
+        </w:rPr>
+      </w:pPr>
+      <w:r>
+        <w:rPr>
+          <w:rFonts w:eastAsiaTheme="minorEastAsia"/>
+          <w:szCs w:val="20"/>
+        </w:rPr>
+        <w:tab/>
+        <w:t xml:space="preserve">Для того, чтобы точно убедиться в наличии выбросов построим диаграммы </w:t>
+      </w:r>
+      <w:r>
+        <w:rPr>
+          <w:rFonts w:eastAsiaTheme="minorEastAsia"/>
+          <w:szCs w:val="20"/>
+          <w:lang w:val="en-US"/>
+        </w:rPr>
+        <w:t>box</w:t>
+      </w:r>
+      <w:r>
+        <w:rPr>
+          <w:rFonts w:eastAsiaTheme="minorEastAsia"/>
+          <w:szCs w:val="20"/>
+        </w:rPr>
+        <w:t xml:space="preserve"> </w:t>
+      </w:r>
+      <w:r>
+        <w:rPr>
+          <w:rFonts w:eastAsiaTheme="minorEastAsia"/>
+          <w:szCs w:val="20"/>
+          <w:lang w:val="en-US"/>
+        </w:rPr>
+        <w:t>plot</w:t>
+      </w:r>
+      <w:r>
+        <w:rPr>
+          <w:rFonts w:eastAsiaTheme="minorEastAsia"/>
+          <w:szCs w:val="20"/>
+        </w:rPr>
+        <w:t xml:space="preserve">. </w:t>
+      </w:r>
+      <w:r>
+        <w:rPr>
+          <w:rFonts w:eastAsiaTheme="minorEastAsia"/>
+          <w:szCs w:val="20"/>
+        </w:rPr>
+        <w:t xml:space="preserve">Причем для всех параметров, кроме </w:t>
+      </w:r>
+      <w:proofErr w:type="spellStart"/>
+      <w:r>
+        <w:rPr>
+          <w:rFonts w:eastAsiaTheme="minorEastAsia"/>
+          <w:szCs w:val="20"/>
+          <w:lang w:val="en-US"/>
+        </w:rPr>
+        <w:t>SkinThickness</w:t>
+      </w:r>
+      <w:proofErr w:type="spellEnd"/>
+      <w:r>
+        <w:rPr>
+          <w:rFonts w:eastAsiaTheme="minorEastAsia"/>
+          <w:szCs w:val="20"/>
+        </w:rPr>
+        <w:t xml:space="preserve"> и </w:t>
+      </w:r>
+      <w:r>
+        <w:rPr>
+          <w:rFonts w:eastAsiaTheme="minorEastAsia"/>
+          <w:szCs w:val="20"/>
+          <w:lang w:val="en-US"/>
+        </w:rPr>
+        <w:t>Insulin</w:t>
+      </w:r>
+      <w:r>
+        <w:rPr>
+          <w:rFonts w:eastAsiaTheme="minorEastAsia"/>
+          <w:szCs w:val="20"/>
+        </w:rPr>
+        <w:t xml:space="preserve"> будем учитывать все значения, </w:t>
+      </w:r>
+      <w:r>
+        <w:rPr>
+          <w:rFonts w:eastAsiaTheme="minorEastAsia"/>
+          <w:szCs w:val="20"/>
+        </w:rPr>
+        <w:lastRenderedPageBreak/>
+        <w:t xml:space="preserve">включая и измененные, так как их количество мало по сравнению с общим количеством значений. </w:t>
+      </w:r>
+    </w:p>
+    <w:p>
+      <w:pPr>
+        <w:tabs>
+          <w:tab w:val="left" w:pos="142"/>
+        </w:tabs>
+        <w:ind w:left="-567"/>
+        <w:rPr>
+          <w:rFonts w:eastAsiaTheme="minorEastAsia"/>
+          <w:szCs w:val="20"/>
+        </w:rPr>
+      </w:pPr>
+    </w:p>
+    <w:p>
+      <w:pPr>
+        <w:tabs>
+          <w:tab w:val="left" w:pos="142"/>
+        </w:tabs>
+        <w:ind w:left="-567"/>
+        <w:jc w:val="center"/>
+        <w:rPr>
+          <w:rFonts w:eastAsiaTheme="minorEastAsia"/>
+          <w:sz w:val="20"/>
+          <w:szCs w:val="20"/>
+        </w:rPr>
+      </w:pPr>
+      <w:r>
+        <w:rPr>
+          <w:noProof/>
+        </w:rPr>
+        <w:drawing>
+          <wp:inline distT="0" distB="0" distL="0" distR="0" wp14:anchorId="71AF0E02" wp14:editId="538C6A73">
+            <wp:extent cx="3339604" cy="2190466"/>
+            <wp:effectExtent l="0" t="0" r="0" b="635"/>
+            <wp:docPr id="3" name="Рисунок 3"/>
+            <wp:cNvGraphicFramePr>
+              <a:graphicFrameLocks xmlns:a="http://schemas.openxmlformats.org/drawingml/2006/main" noChangeAspect="1"/>
+            </wp:cNvGraphicFramePr>
+            <a:graphic xmlns:a="http://schemas.openxmlformats.org/drawingml/2006/main">
+              <a:graphicData uri="http://schemas.openxmlformats.org/drawingml/2006/picture">
+                <pic:pic xmlns:pic="http://schemas.openxmlformats.org/drawingml/2006/picture">
+                  <pic:nvPicPr>
+                    <pic:cNvPr id="1" name=""/>
+                    <pic:cNvPicPr/>
+                  </pic:nvPicPr>
+                  <pic:blipFill>
+                    <a:blip r:embed="rId9"/>
+                    <a:stretch>
+                      <a:fillRect/>
+                    </a:stretch>
+                  </pic:blipFill>
+                  <pic:spPr>
+                    <a:xfrm>
+                      <a:off x="0" y="0"/>
+                      <a:ext cx="3367951" cy="2209059"/>
+                    </a:xfrm>
+                    <a:prstGeom prst="rect">
+                      <a:avLst/>
+                    </a:prstGeom>
+                  </pic:spPr>
+                </pic:pic>
+              </a:graphicData>
+            </a:graphic>
+          </wp:inline>
+        </w:drawing>
+      </w:r>
+    </w:p>
+    <w:p>
+      <w:pPr>
+        <w:tabs>
+          <w:tab w:val="left" w:pos="142"/>
+        </w:tabs>
+        <w:ind w:left="-567"/>
+        <w:jc w:val="center"/>
+        <w:rPr>
+          <w:rFonts w:eastAsiaTheme="minorEastAsia"/>
+          <w:sz w:val="20"/>
+          <w:szCs w:val="20"/>
+        </w:rPr>
+      </w:pPr>
+      <w:r>
+        <w:rPr>
+          <w:rFonts w:eastAsiaTheme="minorEastAsia"/>
+          <w:sz w:val="20"/>
+          <w:szCs w:val="20"/>
+        </w:rPr>
+        <w:t xml:space="preserve">(Рис.3 Графики </w:t>
+      </w:r>
+      <w:r>
+        <w:rPr>
+          <w:rFonts w:eastAsiaTheme="minorEastAsia"/>
+          <w:sz w:val="20"/>
+          <w:szCs w:val="20"/>
+          <w:lang w:val="en-US"/>
+        </w:rPr>
+        <w:t>box</w:t>
+      </w:r>
+      <w:r>
+        <w:rPr>
+          <w:rFonts w:eastAsiaTheme="minorEastAsia"/>
+          <w:sz w:val="20"/>
+          <w:szCs w:val="20"/>
+        </w:rPr>
+        <w:t>-</w:t>
+      </w:r>
+      <w:r>
+        <w:rPr>
+          <w:rFonts w:eastAsiaTheme="minorEastAsia"/>
+          <w:sz w:val="20"/>
+          <w:szCs w:val="20"/>
+          <w:lang w:val="en-US"/>
+        </w:rPr>
+        <w:t>plot</w:t>
+      </w:r>
+      <w:r>
+        <w:rPr>
+          <w:rFonts w:eastAsiaTheme="minorEastAsia"/>
+          <w:sz w:val="20"/>
+          <w:szCs w:val="20"/>
+        </w:rPr>
+        <w:t xml:space="preserve"> </w:t>
+      </w:r>
+      <w:r>
+        <w:rPr>
+          <w:rFonts w:eastAsiaTheme="minorEastAsia"/>
+          <w:sz w:val="20"/>
+          <w:szCs w:val="20"/>
+        </w:rPr>
+        <w:t>для параметров в которых учитываем измененные значения)</w:t>
+      </w:r>
+    </w:p>
+    <w:p>
+      <w:pPr>
+        <w:tabs>
+          <w:tab w:val="left" w:pos="142"/>
+        </w:tabs>
+        <w:ind w:left="-567"/>
+        <w:rPr>
+          <w:rFonts w:eastAsiaTheme="minorEastAsia"/>
+          <w:sz w:val="20"/>
+          <w:szCs w:val="20"/>
+        </w:rPr>
+      </w:pPr>
+    </w:p>
+    <w:p>
+      <w:pPr>
+        <w:tabs>
+          <w:tab w:val="left" w:pos="142"/>
+        </w:tabs>
+        <w:ind w:left="-567"/>
+        <w:rPr>
+          <w:rFonts w:eastAsiaTheme="minorEastAsia"/>
+          <w:szCs w:val="20"/>
+        </w:rPr>
+      </w:pPr>
+      <w:r>
+        <w:rPr>
+          <w:rFonts w:eastAsiaTheme="minorEastAsia"/>
+          <w:szCs w:val="20"/>
+        </w:rPr>
+        <w:tab/>
+      </w:r>
+      <w:r>
+        <w:rPr>
+          <w:rFonts w:eastAsiaTheme="minorEastAsia"/>
+          <w:szCs w:val="20"/>
+        </w:rPr>
+        <w:t xml:space="preserve">Заметим, то практически во всех параметрах имеются выбросы. </w:t>
+      </w:r>
+      <w:r>
+        <w:rPr>
+          <w:rFonts w:eastAsiaTheme="minorEastAsia"/>
+          <w:szCs w:val="20"/>
+        </w:rPr>
+        <w:t xml:space="preserve">Теперь воспользуемся массивами индексов непустых изначально значений и построим графики </w:t>
+      </w:r>
+      <w:r>
+        <w:rPr>
+          <w:rFonts w:eastAsiaTheme="minorEastAsia"/>
+          <w:szCs w:val="20"/>
+          <w:lang w:val="en-US"/>
+        </w:rPr>
+        <w:t>box</w:t>
+      </w:r>
+      <w:r>
+        <w:rPr>
+          <w:rFonts w:eastAsiaTheme="minorEastAsia"/>
+          <w:szCs w:val="20"/>
+        </w:rPr>
+        <w:t>-</w:t>
+      </w:r>
+      <w:r>
+        <w:rPr>
+          <w:rFonts w:eastAsiaTheme="minorEastAsia"/>
+          <w:szCs w:val="20"/>
+          <w:lang w:val="en-US"/>
+        </w:rPr>
+        <w:t>plot</w:t>
+      </w:r>
+      <w:r>
+        <w:rPr>
+          <w:rFonts w:eastAsiaTheme="minorEastAsia"/>
+          <w:szCs w:val="20"/>
+        </w:rPr>
+        <w:t xml:space="preserve"> </w:t>
+      </w:r>
+      <w:r>
+        <w:rPr>
+          <w:rFonts w:eastAsiaTheme="minorEastAsia"/>
+          <w:szCs w:val="20"/>
+        </w:rPr>
+        <w:t xml:space="preserve">отдельно для параметров </w:t>
+      </w:r>
+      <w:proofErr w:type="spellStart"/>
+      <w:r>
+        <w:rPr>
+          <w:rFonts w:eastAsiaTheme="minorEastAsia"/>
+          <w:szCs w:val="20"/>
+          <w:lang w:val="en-US"/>
+        </w:rPr>
+        <w:t>SkinThickness</w:t>
+      </w:r>
+      <w:proofErr w:type="spellEnd"/>
+      <w:r>
+        <w:rPr>
+          <w:rFonts w:eastAsiaTheme="minorEastAsia"/>
+          <w:szCs w:val="20"/>
+        </w:rPr>
+        <w:t xml:space="preserve"> и </w:t>
+      </w:r>
+      <w:r>
+        <w:rPr>
+          <w:rFonts w:eastAsiaTheme="minorEastAsia"/>
+          <w:szCs w:val="20"/>
+          <w:lang w:val="en-US"/>
+        </w:rPr>
+        <w:t>Insulin</w:t>
+      </w:r>
+      <w:r>
+        <w:rPr>
+          <w:rFonts w:eastAsiaTheme="minorEastAsia"/>
+          <w:szCs w:val="20"/>
+        </w:rPr>
+        <w:t xml:space="preserve"> (рис.4).</w:t>
+      </w:r>
+    </w:p>
+    <w:p>
+      <w:pPr>
+        <w:tabs>
+          <w:tab w:val="left" w:pos="142"/>
+        </w:tabs>
+        <w:rPr>
+          <w:rFonts w:eastAsiaTheme="minorEastAsia"/>
+          <w:szCs w:val="20"/>
+        </w:rPr>
+      </w:pPr>
+    </w:p>
+    <w:p>
+      <w:pPr>
+        <w:tabs>
+          <w:tab w:val="left" w:pos="142"/>
+        </w:tabs>
+        <w:ind w:left="-567"/>
+        <w:jc w:val="center"/>
+        <w:rPr>
+          <w:rFonts w:eastAsiaTheme="minorEastAsia"/>
+          <w:sz w:val="20"/>
+          <w:szCs w:val="20"/>
+        </w:rPr>
+      </w:pPr>
+    </w:p>
+    <w:p>
+      <w:pPr>
+        <w:tabs>
+          <w:tab w:val="left" w:pos="142"/>
+        </w:tabs>
+        <w:ind w:left="-567"/>
+        <w:jc w:val="center"/>
+        <w:rPr>
+          <w:rFonts w:eastAsiaTheme="minorEastAsia"/>
+          <w:sz w:val="20"/>
+          <w:szCs w:val="20"/>
+        </w:rPr>
+      </w:pPr>
+      <w:r>
+        <w:rPr>
+          <w:noProof/>
+        </w:rPr>
+        <w:drawing>
+          <wp:inline distT="0" distB="0" distL="0" distR="0" wp14:anchorId="2F7F38EE" wp14:editId="3EB7E1B2">
+            <wp:extent cx="3759848" cy="2245057"/>
+            <wp:effectExtent l="0" t="0" r="0" b="3175"/>
+            <wp:docPr id="4" name="Рисунок 4"/>
+            <wp:cNvGraphicFramePr>
+              <a:graphicFrameLocks xmlns:a="http://schemas.openxmlformats.org/drawingml/2006/main" noChangeAspect="1"/>
+            </wp:cNvGraphicFramePr>
+            <a:graphic xmlns:a="http://schemas.openxmlformats.org/drawingml/2006/main">
+              <a:graphicData uri="http://schemas.openxmlformats.org/drawingml/2006/picture">
+                <pic:pic xmlns:pic="http://schemas.openxmlformats.org/drawingml/2006/picture">
+                  <pic:nvPicPr>
+                    <pic:cNvPr id="1" name=""/>
+                    <pic:cNvPicPr/>
+                  </pic:nvPicPr>
+                  <pic:blipFill>
+                    <a:blip r:embed="rId10"/>
+                    <a:stretch>
+                      <a:fillRect/>
+                    </a:stretch>
+                  </pic:blipFill>
+                  <pic:spPr>
+                    <a:xfrm>
+                      <a:off x="0" y="0"/>
+                      <a:ext cx="3784934" cy="2260036"/>
+                    </a:xfrm>
+                    <a:prstGeom prst="rect">
+                      <a:avLst/>
+                    </a:prstGeom>
+                  </pic:spPr>
+                </pic:pic>
+              </a:graphicData>
+            </a:graphic>
+          </wp:inline>
+        </w:drawing>
+      </w:r>
+    </w:p>
+    <w:p>
+      <w:pPr>
+        <w:tabs>
+          <w:tab w:val="left" w:pos="142"/>
+        </w:tabs>
+        <w:ind w:left="-567"/>
+        <w:jc w:val="center"/>
+        <w:rPr>
+          <w:rFonts w:eastAsiaTheme="minorEastAsia"/>
+          <w:sz w:val="20"/>
+          <w:szCs w:val="20"/>
+        </w:rPr>
+      </w:pPr>
+      <w:r>
+        <w:rPr>
+          <w:rFonts w:eastAsiaTheme="minorEastAsia"/>
+          <w:sz w:val="20"/>
+          <w:szCs w:val="20"/>
+        </w:rPr>
+        <w:t>(Рис.4</w:t>
+      </w:r>
+      <w:r>
+        <w:rPr>
+          <w:rFonts w:eastAsiaTheme="minorEastAsia"/>
+          <w:sz w:val="20"/>
+          <w:szCs w:val="20"/>
+        </w:rPr>
+        <w:t xml:space="preserve"> Графики </w:t>
+      </w:r>
+      <w:r>
+        <w:rPr>
+          <w:rFonts w:eastAsiaTheme="minorEastAsia"/>
+          <w:sz w:val="20"/>
+          <w:szCs w:val="20"/>
+          <w:lang w:val="en-US"/>
+        </w:rPr>
+        <w:t>box</w:t>
+      </w:r>
+      <w:r>
+        <w:rPr>
+          <w:rFonts w:eastAsiaTheme="minorEastAsia"/>
+          <w:sz w:val="20"/>
+          <w:szCs w:val="20"/>
+        </w:rPr>
+        <w:t>-</w:t>
+      </w:r>
+      <w:r>
+        <w:rPr>
+          <w:rFonts w:eastAsiaTheme="minorEastAsia"/>
+          <w:sz w:val="20"/>
+          <w:szCs w:val="20"/>
+          <w:lang w:val="en-US"/>
+        </w:rPr>
+        <w:t>plot</w:t>
+      </w:r>
+      <w:r>
+        <w:rPr>
+          <w:rFonts w:eastAsiaTheme="minorEastAsia"/>
+          <w:sz w:val="20"/>
+          <w:szCs w:val="20"/>
+        </w:rPr>
+        <w:t xml:space="preserve"> </w:t>
+      </w:r>
+      <w:r>
+        <w:rPr>
+          <w:rFonts w:eastAsiaTheme="minorEastAsia"/>
+          <w:sz w:val="20"/>
+          <w:szCs w:val="20"/>
+        </w:rPr>
+        <w:t xml:space="preserve">для параметров в которых </w:t>
+      </w:r>
+      <w:r>
+        <w:rPr>
+          <w:rFonts w:eastAsiaTheme="minorEastAsia"/>
+          <w:sz w:val="20"/>
+          <w:szCs w:val="20"/>
+        </w:rPr>
+        <w:t xml:space="preserve">не </w:t>
+      </w:r>
+      <w:r>
+        <w:rPr>
+          <w:rFonts w:eastAsiaTheme="minorEastAsia"/>
+          <w:sz w:val="20"/>
+          <w:szCs w:val="20"/>
+        </w:rPr>
+        <w:t>учитываем измененные значения)</w:t>
+      </w:r>
+    </w:p>
+    <w:p>
+      <w:pPr>
+        <w:tabs>
+          <w:tab w:val="left" w:pos="142"/>
+        </w:tabs>
+        <w:ind w:left="-567"/>
+        <w:rPr>
+          <w:rFonts w:eastAsiaTheme="minorEastAsia"/>
+          <w:sz w:val="20"/>
+          <w:szCs w:val="20"/>
+        </w:rPr>
+      </w:pPr>
+    </w:p>
+    <w:p>
+      <w:pPr>
+        <w:tabs>
+          <w:tab w:val="left" w:pos="142"/>
+        </w:tabs>
+        <w:ind w:left="-567"/>
+        <w:rPr>
+          <w:rFonts w:eastAsiaTheme="minorEastAsia"/>
+        </w:rPr>
+      </w:pPr>
+      <w:r>
+        <w:rPr>
+          <w:rFonts w:eastAsiaTheme="minorEastAsia"/>
+          <w:szCs w:val="20"/>
+        </w:rPr>
+        <w:tab/>
+        <w:t>В этих параметрах также имеются выбросы. Теперь попробуем исключить все строки таблицы, в параметрах которых есть выбросы.</w:t>
+      </w:r>
+      <w:r>
+        <w:rPr>
+          <w:rFonts w:eastAsiaTheme="minorEastAsia"/>
+        </w:rPr>
+        <w:tab/>
+      </w:r>
+      <w:r>
+        <w:rPr>
+          <w:rFonts w:eastAsiaTheme="minorEastAsia"/>
+        </w:rPr>
+        <w:t xml:space="preserve">Так мы рискуем исключить большое количество входных данных, и если по итогу мы исключим большую часть таблицы, то потом вернемся к этому этапу и будем изменять значение выбросов на медианное значение. </w:t>
+      </w:r>
+    </w:p>
+    <w:p>
+      <w:pPr>
+        <w:tabs>
+          <w:tab w:val="left" w:pos="142"/>
+        </w:tabs>
+        <w:ind w:left="-567"/>
+        <w:rPr>
+          <w:rFonts w:eastAsiaTheme="minorEastAsia"/>
+        </w:rPr>
+      </w:pPr>
+    </w:p>
+    <w:p>
+      <w:pPr>
+        <w:tabs>
+          <w:tab w:val="left" w:pos="142"/>
+        </w:tabs>
+        <w:ind w:left="-567"/>
+        <w:rPr>
+          <w:rFonts w:eastAsiaTheme="minorEastAsia"/>
+        </w:rPr>
+      </w:pPr>
+      <w:r>
+        <w:rPr>
+          <w:rFonts w:eastAsiaTheme="minorEastAsia"/>
+        </w:rPr>
+        <w:tab/>
+        <w:t xml:space="preserve">Для начала создадим функцию, которая будет искать минимальное </w:t>
+      </w:r>
+      <w:r>
+        <w:rPr>
+          <w:rFonts w:eastAsiaTheme="minorEastAsia"/>
+        </w:rPr>
+        <w:t xml:space="preserve">и максимальное значение границы значений, и если значения не будут входить в эту границу, то мы будем исключать их из таблицы. В функцию в качестве аргумента будет передаваться массив данных, у которого сначала найдем первый и третий квартили, после чего искать их разницу, умножать на 1.5 и отнимать это значение от первого квартиля и прибавлять ко второму, таким образом получим два значения – границы допустимых значений. На графике </w:t>
+      </w:r>
+      <w:r>
+        <w:rPr>
+          <w:rFonts w:eastAsiaTheme="minorEastAsia"/>
+          <w:lang w:val="en-US"/>
+        </w:rPr>
+        <w:t>box</w:t>
+      </w:r>
+      <w:r>
+        <w:rPr>
+          <w:rFonts w:eastAsiaTheme="minorEastAsia"/>
+        </w:rPr>
+        <w:t>-</w:t>
+      </w:r>
+      <w:r>
+        <w:rPr>
+          <w:rFonts w:eastAsiaTheme="minorEastAsia"/>
+          <w:lang w:val="en-US"/>
+        </w:rPr>
+        <w:t>plot</w:t>
+      </w:r>
+      <w:r>
+        <w:rPr>
+          <w:rFonts w:eastAsiaTheme="minorEastAsia"/>
+        </w:rPr>
+        <w:t xml:space="preserve"> </w:t>
+      </w:r>
+      <w:r>
+        <w:rPr>
+          <w:rFonts w:eastAsiaTheme="minorEastAsia"/>
+        </w:rPr>
+        <w:t xml:space="preserve">они обозначены усами. Заметим, что в некоторых случаях усы имеют разную длину, это происходит потому что параметр ограничен, например, в случае с инсулином, нижняя граница должна была быть отрицательна, но сам параметр ограничен значением близким к нулю снизу. Мы не будем вводить такие ограничения, так-как они никак не повлияют на наличие выбросов (если </w:t>
+      </w:r>
+      <w:r>
+        <w:rPr>
+          <w:rFonts w:eastAsiaTheme="minorEastAsia"/>
+        </w:rPr>
+        <w:lastRenderedPageBreak/>
+        <w:t>параметр имеет, например, минимальное значение до нижнего конца уса, то сам ус не продолжается, а останавливается на этом минимальном значении).</w:t>
+      </w:r>
+    </w:p>
+    <w:p>
+      <w:pPr>
+        <w:tabs>
+          <w:tab w:val="left" w:pos="142"/>
+        </w:tabs>
+        <w:ind w:left="-567"/>
+        <w:rPr>
+          <w:rFonts w:eastAsiaTheme="minorEastAsia"/>
+        </w:rPr>
+      </w:pPr>
+    </w:p>
+    <w:p>
+      <w:pPr>
+        <w:tabs>
+          <w:tab w:val="left" w:pos="142"/>
+        </w:tabs>
+        <w:ind w:left="-567"/>
+        <w:rPr>
+          <w:rFonts w:eastAsiaTheme="minorEastAsia"/>
+          <w:szCs w:val="20"/>
+        </w:rPr>
+      </w:pPr>
+      <w:r>
+        <w:rPr>
+          <w:rFonts w:eastAsiaTheme="minorEastAsia"/>
+        </w:rPr>
+        <w:tab/>
+        <w:t xml:space="preserve">Теперь найдем границы допустимых значений для каждого из параметров кроме </w:t>
+      </w:r>
+      <w:proofErr w:type="spellStart"/>
+      <w:r>
+        <w:rPr>
+          <w:rFonts w:eastAsiaTheme="minorEastAsia"/>
+          <w:szCs w:val="20"/>
+          <w:lang w:val="en-US"/>
+        </w:rPr>
+        <w:t>SkinThickness</w:t>
+      </w:r>
+      <w:proofErr w:type="spellEnd"/>
+      <w:r>
+        <w:rPr>
+          <w:rFonts w:eastAsiaTheme="minorEastAsia"/>
+          <w:szCs w:val="20"/>
+        </w:rPr>
+        <w:t xml:space="preserve"> и </w:t>
+      </w:r>
+      <w:r>
+        <w:rPr>
+          <w:rFonts w:eastAsiaTheme="minorEastAsia"/>
+          <w:szCs w:val="20"/>
+          <w:lang w:val="en-US"/>
+        </w:rPr>
+        <w:t>Insulin</w:t>
+      </w:r>
+      <w:r>
+        <w:rPr>
+          <w:rFonts w:eastAsiaTheme="minorEastAsia"/>
+          <w:szCs w:val="20"/>
+        </w:rPr>
+        <w:t xml:space="preserve">. Для этого вызовем у таблице метод </w:t>
+      </w:r>
+      <w:proofErr w:type="gramStart"/>
+      <w:r>
+        <w:rPr>
+          <w:rFonts w:eastAsiaTheme="minorEastAsia"/>
+          <w:szCs w:val="20"/>
+          <w:lang w:val="en-US"/>
+        </w:rPr>
+        <w:t>apply</w:t>
+      </w:r>
+      <w:r>
+        <w:rPr>
+          <w:rFonts w:eastAsiaTheme="minorEastAsia"/>
+          <w:szCs w:val="20"/>
+        </w:rPr>
+        <w:t>(</w:t>
+      </w:r>
+      <w:proofErr w:type="gramEnd"/>
+      <w:r>
+        <w:rPr>
+          <w:rFonts w:eastAsiaTheme="minorEastAsia"/>
+          <w:szCs w:val="20"/>
+        </w:rPr>
+        <w:t>) и передадим функцию поиска границ, таким образом функция применится к каждой колонке и мы получим таблицу минимальных и максимальных допустимых значений.</w:t>
+      </w:r>
+    </w:p>
+    <w:p>
+      <w:pPr>
+        <w:tabs>
+          <w:tab w:val="left" w:pos="142"/>
+        </w:tabs>
+        <w:ind w:left="-567"/>
+        <w:rPr>
+          <w:rFonts w:eastAsiaTheme="minorEastAsia"/>
+          <w:szCs w:val="20"/>
+        </w:rPr>
+      </w:pPr>
+    </w:p>
+    <w:p>
+      <w:pPr>
+        <w:tabs>
+          <w:tab w:val="left" w:pos="142"/>
+        </w:tabs>
+        <w:ind w:left="-567"/>
+        <w:rPr>
+          <w:rFonts w:eastAsiaTheme="minorEastAsia"/>
+          <w:sz w:val="20"/>
+          <w:szCs w:val="20"/>
+        </w:rPr>
+      </w:pPr>
+      <w:r>
+        <w:rPr>
+          <w:rFonts w:eastAsiaTheme="minorEastAsia"/>
+          <w:szCs w:val="20"/>
+        </w:rPr>
+        <w:tab/>
+        <w:t xml:space="preserve">Для того, чтобы исключить </w:t>
+      </w:r>
+      <w:r>
+        <w:rPr>
+          <w:rFonts w:eastAsiaTheme="minorEastAsia"/>
+          <w:szCs w:val="20"/>
+        </w:rPr>
+        <w:t xml:space="preserve">выбросы воспользуемся маской размерности равной количеству строк в таблице, по итогу, например, если значение маски с индексом два будет ложью, значит строку с индексом два в таблице нужно исключить. Пройдемся в цикле по всем параметрам и на каждой итерации будем по каждому параметру создавать маску с истинным значением в том случае, если значение ячейки находится в пределах соответственного интервала. После применим логическое умножение к двум этим маскам. Таким образом в конце значение </w:t>
+      </w:r>
+      <w:r>
+        <w:rPr>
+          <w:rFonts w:eastAsiaTheme="minorEastAsia"/>
+          <w:szCs w:val="20"/>
+          <w:lang w:val="en-US"/>
+        </w:rPr>
+        <w:t>True</w:t>
+      </w:r>
+      <w:r>
+        <w:rPr>
+          <w:rFonts w:eastAsiaTheme="minorEastAsia"/>
+          <w:szCs w:val="20"/>
+        </w:rPr>
+        <w:t xml:space="preserve"> </w:t>
+      </w:r>
+      <w:r>
+        <w:rPr>
+          <w:rFonts w:eastAsiaTheme="minorEastAsia"/>
+          <w:szCs w:val="20"/>
+        </w:rPr>
+        <w:t xml:space="preserve">будет лишь у тех строк в которых ни один параметр не имел выброса и просто перезапишем нашу базу данных. Построим графики </w:t>
+      </w:r>
+      <w:r>
+        <w:rPr>
+          <w:rFonts w:eastAsiaTheme="minorEastAsia"/>
+          <w:szCs w:val="20"/>
+          <w:lang w:val="en-US"/>
+        </w:rPr>
+        <w:t>box</w:t>
+      </w:r>
+      <w:r>
+        <w:rPr>
+          <w:rFonts w:eastAsiaTheme="minorEastAsia"/>
+          <w:szCs w:val="20"/>
+        </w:rPr>
+        <w:t>-</w:t>
+      </w:r>
+      <w:r>
+        <w:rPr>
+          <w:rFonts w:eastAsiaTheme="minorEastAsia"/>
+          <w:szCs w:val="20"/>
+          <w:lang w:val="en-US"/>
+        </w:rPr>
+        <w:t>plot</w:t>
+      </w:r>
+      <w:r>
+        <w:rPr>
+          <w:rFonts w:eastAsiaTheme="minorEastAsia"/>
+          <w:szCs w:val="20"/>
+        </w:rPr>
+        <w:t xml:space="preserve"> </w:t>
+      </w:r>
+      <w:r>
+        <w:rPr>
+          <w:rFonts w:eastAsiaTheme="minorEastAsia"/>
+          <w:szCs w:val="20"/>
+        </w:rPr>
+        <w:t>для новой таблицы (рис. 5)</w:t>
+      </w:r>
+      <w:r>
+        <w:rPr>
+          <w:rFonts w:eastAsiaTheme="minorEastAsia"/>
+          <w:szCs w:val="20"/>
+        </w:rPr>
+        <w:tab/>
+      </w:r>
+      <w:r>
+        <w:rPr>
+          <w:rFonts w:eastAsiaTheme="minorEastAsia"/>
+          <w:szCs w:val="20"/>
+        </w:rPr>
+        <w:t xml:space="preserve"> и заметим, что действительно удалось избавиться от выбросов, присутствовавших на предыдущем графике, но при этом на границах появились новые выбросы. Так произошло потому что новый график строился без учета тех значений, которые мы исключили и соответственно значения, находившиеся вблизи границы на предыдущем графике теперь отображаются как выбросы. Но такие значения выбросами не считаются, потому что входят в интервал допустимых значений до исключения выбросов. </w:t>
+      </w:r>
+    </w:p>
+    <w:p>
+      <w:pPr>
+        <w:tabs>
+          <w:tab w:val="left" w:pos="142"/>
+        </w:tabs>
+        <w:ind w:left="-567"/>
+        <w:jc w:val="both"/>
+        <w:rPr>
+          <w:rFonts w:eastAsiaTheme="minorEastAsia"/>
+        </w:rPr>
+      </w:pPr>
+    </w:p>
+    <w:p>
+      <w:pPr>
+        <w:tabs>
+          <w:tab w:val="left" w:pos="142"/>
+        </w:tabs>
+        <w:ind w:left="-567"/>
+        <w:jc w:val="center"/>
+        <w:rPr>
+          <w:rFonts w:eastAsiaTheme="minorEastAsia"/>
+        </w:rPr>
+      </w:pPr>
+      <w:r>
+        <w:rPr>
+          <w:noProof/>
+        </w:rPr>
+        <w:drawing>
+          <wp:inline distT="0" distB="0" distL="0" distR="0" wp14:anchorId="068958BA" wp14:editId="2E3C96E4">
+            <wp:extent cx="4458681" cy="2910177"/>
+            <wp:effectExtent l="0" t="0" r="0" b="5080"/>
+            <wp:docPr id="5" name="Рисунок 5"/>
+            <wp:cNvGraphicFramePr>
+              <a:graphicFrameLocks xmlns:a="http://schemas.openxmlformats.org/drawingml/2006/main" noChangeAspect="1"/>
+            </wp:cNvGraphicFramePr>
+            <a:graphic xmlns:a="http://schemas.openxmlformats.org/drawingml/2006/main">
+              <a:graphicData uri="http://schemas.openxmlformats.org/drawingml/2006/picture">
+                <pic:pic xmlns:pic="http://schemas.openxmlformats.org/drawingml/2006/picture">
+                  <pic:nvPicPr>
+                    <pic:cNvPr id="1" name=""/>
+                    <pic:cNvPicPr/>
+                  </pic:nvPicPr>
+                  <pic:blipFill>
+                    <a:blip r:embed="rId11"/>
+                    <a:stretch>
+                      <a:fillRect/>
+                    </a:stretch>
+                  </pic:blipFill>
+                  <pic:spPr>
+                    <a:xfrm>
+                      <a:off x="0" y="0"/>
+                      <a:ext cx="4469624" cy="2917319"/>
+                    </a:xfrm>
+                    <a:prstGeom prst="rect">
+                      <a:avLst/>
+                    </a:prstGeom>
+                  </pic:spPr>
+                </pic:pic>
+              </a:graphicData>
+            </a:graphic>
+          </wp:inline>
+        </w:drawing>
+      </w:r>
+    </w:p>
+    <w:p>
+      <w:pPr>
+        <w:tabs>
+          <w:tab w:val="left" w:pos="142"/>
+        </w:tabs>
+        <w:ind w:left="-567"/>
+        <w:jc w:val="center"/>
+        <w:rPr>
+          <w:rFonts w:eastAsiaTheme="minorEastAsia"/>
+          <w:sz w:val="20"/>
+        </w:rPr>
+      </w:pPr>
+      <w:r>
+        <w:rPr>
+          <w:rFonts w:eastAsiaTheme="minorEastAsia"/>
+          <w:sz w:val="20"/>
+        </w:rPr>
+        <w:t xml:space="preserve">(Рис. 5 Графики </w:t>
+      </w:r>
+      <w:r>
+        <w:rPr>
+          <w:rFonts w:eastAsiaTheme="minorEastAsia"/>
+          <w:sz w:val="20"/>
+          <w:lang w:val="en-US"/>
+        </w:rPr>
+        <w:t>box</w:t>
+      </w:r>
+      <w:r>
+        <w:rPr>
+          <w:rFonts w:eastAsiaTheme="minorEastAsia"/>
+          <w:sz w:val="20"/>
+        </w:rPr>
+        <w:t>-</w:t>
+      </w:r>
+      <w:r>
+        <w:rPr>
+          <w:rFonts w:eastAsiaTheme="minorEastAsia"/>
+          <w:sz w:val="20"/>
+          <w:lang w:val="en-US"/>
+        </w:rPr>
+        <w:t>plot</w:t>
+      </w:r>
+      <w:r>
+        <w:rPr>
+          <w:rFonts w:eastAsiaTheme="minorEastAsia"/>
+          <w:sz w:val="20"/>
+        </w:rPr>
+        <w:t>, после того как исключили выбросы)</w:t>
+      </w:r>
+    </w:p>
+    <w:p>
+      <w:pPr>
+        <w:tabs>
+          <w:tab w:val="left" w:pos="142"/>
+        </w:tabs>
+        <w:ind w:left="-567"/>
+        <w:jc w:val="both"/>
+        <w:rPr>
+          <w:rFonts w:eastAsiaTheme="minorEastAsia"/>
+        </w:rPr>
+      </w:pPr>
+    </w:p>
+    <w:p>
+      <w:pPr>
+        <w:tabs>
+          <w:tab w:val="left" w:pos="142"/>
+        </w:tabs>
+        <w:ind w:left="-567"/>
+        <w:jc w:val="both"/>
+        <w:rPr>
+          <w:rFonts w:eastAsiaTheme="minorEastAsia"/>
+        </w:rPr>
+      </w:pPr>
+      <w:r>
+        <w:rPr>
+          <w:rFonts w:eastAsiaTheme="minorEastAsia"/>
+        </w:rPr>
+        <w:tab/>
+        <w:t xml:space="preserve">Важное замечание, теперь в таблице стало меньше строк и стоит обновить массивы с индексами непустых ячеек инсулина и толщины кожи, потому что некоторые из индексов, в которых значения были непустые могли быть потеряны при исключении выбросов. Для этого приведем списки с индексами к множеству </w:t>
+      </w:r>
+      <w:r>
+        <w:rPr>
+          <w:rFonts w:eastAsiaTheme="minorEastAsia"/>
+          <w:lang w:val="en-US"/>
+        </w:rPr>
+        <w:t>set</w:t>
+      </w:r>
+      <w:r>
+        <w:rPr>
+          <w:rFonts w:eastAsiaTheme="minorEastAsia"/>
+        </w:rPr>
+        <w:t xml:space="preserve"> – </w:t>
+      </w:r>
+      <w:r>
+        <w:rPr>
+          <w:rFonts w:eastAsiaTheme="minorEastAsia"/>
+        </w:rPr>
+        <w:t xml:space="preserve">мы можем так сделать, так как каждый элемент в массивах являлся уникальным индексом, после чего приведем оставшиеся индексы базы данных к множеству </w:t>
+      </w:r>
+      <w:r>
+        <w:rPr>
+          <w:rFonts w:eastAsiaTheme="minorEastAsia"/>
+          <w:lang w:val="en-US"/>
+        </w:rPr>
+        <w:t>set</w:t>
+      </w:r>
+      <w:r>
+        <w:rPr>
+          <w:rFonts w:eastAsiaTheme="minorEastAsia"/>
+        </w:rPr>
+        <w:t xml:space="preserve"> </w:t>
+      </w:r>
+      <w:r>
+        <w:rPr>
+          <w:rFonts w:eastAsiaTheme="minorEastAsia"/>
+        </w:rPr>
+        <w:t>и проведем логическое умножение между этими списками, таким списками. В результате получим два новых массива с индексами непустых значений, в которых также будут исключены те элементы, от которых мы отказались при исключении выбросов.</w:t>
+      </w:r>
+    </w:p>
+    <w:p>
+      <w:pPr>
+        <w:tabs>
+          <w:tab w:val="left" w:pos="142"/>
+        </w:tabs>
+        <w:ind w:left="-567"/>
+        <w:jc w:val="both"/>
+        <w:rPr>
+          <w:rFonts w:eastAsiaTheme="minorEastAsia"/>
+        </w:rPr>
+      </w:pPr>
+      <w:r>
+        <w:rPr>
+          <w:rFonts w:eastAsiaTheme="minorEastAsia"/>
+        </w:rPr>
+        <w:tab/>
+      </w:r>
+    </w:p>
+    <w:p>
+      <w:pPr>
+        <w:tabs>
+          <w:tab w:val="left" w:pos="142"/>
+        </w:tabs>
+        <w:ind w:left="-567"/>
+        <w:jc w:val="both"/>
+        <w:rPr>
+          <w:rFonts w:eastAsiaTheme="minorEastAsia"/>
+        </w:rPr>
+      </w:pPr>
+    </w:p>
+    <w:p>
+      <w:pPr>
+        <w:tabs>
+          <w:tab w:val="left" w:pos="142"/>
+        </w:tabs>
+        <w:ind w:left="-567"/>
         <w:jc w:val="both"/>
         <w:rPr>
           <w:rFonts w:eastAsiaTheme="minorEastAsia"/>
@@ -2191,97 +4539,929 @@
         <w:rPr>
           <w:rFonts w:eastAsiaTheme="minorEastAsia"/>
         </w:rPr>
-        <w:t xml:space="preserve">Перед тем, как производить замену нулевых значений, сохраним индексы элементов с ненулевыми </w:t>
+        <w:t xml:space="preserve">Теперь </w:t>
+      </w:r>
+      <w:r>
+        <w:rPr>
+          <w:rFonts w:eastAsiaTheme="minorEastAsia"/>
+        </w:rPr>
+        <w:t xml:space="preserve">аналогично избавимся от выбросов </w:t>
+      </w:r>
+      <w:r>
+        <w:rPr>
+          <w:rFonts w:eastAsiaTheme="minorEastAsia"/>
+        </w:rPr>
+        <w:t xml:space="preserve">для двух оставшихся параметров, при этом исключив пропущенные значения. В этот раз рассчитаем границы допустимых значений отдельно для каждого из двух параметров, так как </w:t>
+      </w:r>
+      <w:r>
+        <w:rPr>
+          <w:rFonts w:eastAsiaTheme="minorEastAsia"/>
+        </w:rPr>
+        <w:t xml:space="preserve">индексы не пустых значений у параметров различны, после чего с помощью маски определим какие из строк в базе данных стоит исключить. Перезапишем базу данных и снова обновим списки с индексами непустых значений. Построим графики и посмотрим удалось ли избавится от выбросов (рис.6). По графику видно, что произошла аналогичная ситуация с изменением границ допустимых значений и появления из-за этого новых выбросов, </w:t>
+      </w:r>
+      <w:proofErr w:type="gramStart"/>
+      <w:r>
+        <w:rPr>
+          <w:rFonts w:eastAsiaTheme="minorEastAsia"/>
+        </w:rPr>
+        <w:t>но</w:t>
+      </w:r>
+      <w:proofErr w:type="gramEnd"/>
+      <w:r>
+        <w:rPr>
+          <w:rFonts w:eastAsiaTheme="minorEastAsia"/>
+        </w:rPr>
+        <w:t xml:space="preserve"> если обратиться к предыдущему графику, можно заметить, что интервал допустимых значений </w:t>
+      </w:r>
+      <w:r>
+        <w:rPr>
+          <w:rFonts w:eastAsiaTheme="minorEastAsia"/>
+        </w:rPr>
+        <w:t xml:space="preserve">выходит за рамки значения 350 сверху, и значит те выбросы, что образовались на новом графике входят в область допустимых значений. </w:t>
+      </w:r>
+    </w:p>
+    <w:p>
+      <w:pPr>
+        <w:tabs>
+          <w:tab w:val="left" w:pos="142"/>
+        </w:tabs>
+        <w:ind w:left="-567"/>
+        <w:jc w:val="center"/>
+        <w:rPr>
+          <w:rFonts w:eastAsiaTheme="minorEastAsia"/>
+        </w:rPr>
+      </w:pPr>
+      <w:r>
+        <w:rPr>
+          <w:noProof/>
+        </w:rPr>
+        <w:drawing>
+          <wp:inline distT="0" distB="0" distL="0" distR="0" wp14:anchorId="4182D22D" wp14:editId="7301B1E4">
+            <wp:extent cx="4683318" cy="2789465"/>
+            <wp:effectExtent l="0" t="0" r="3175" b="0"/>
+            <wp:docPr id="6" name="Рисунок 6"/>
+            <wp:cNvGraphicFramePr>
+              <a:graphicFrameLocks xmlns:a="http://schemas.openxmlformats.org/drawingml/2006/main" noChangeAspect="1"/>
+            </wp:cNvGraphicFramePr>
+            <a:graphic xmlns:a="http://schemas.openxmlformats.org/drawingml/2006/main">
+              <a:graphicData uri="http://schemas.openxmlformats.org/drawingml/2006/picture">
+                <pic:pic xmlns:pic="http://schemas.openxmlformats.org/drawingml/2006/picture">
+                  <pic:nvPicPr>
+                    <pic:cNvPr id="1" name=""/>
+                    <pic:cNvPicPr/>
+                  </pic:nvPicPr>
+                  <pic:blipFill>
+                    <a:blip r:embed="rId12"/>
+                    <a:stretch>
+                      <a:fillRect/>
+                    </a:stretch>
+                  </pic:blipFill>
+                  <pic:spPr>
+                    <a:xfrm>
+                      <a:off x="0" y="0"/>
+                      <a:ext cx="4692342" cy="2794840"/>
+                    </a:xfrm>
+                    <a:prstGeom prst="rect">
+                      <a:avLst/>
+                    </a:prstGeom>
+                  </pic:spPr>
+                </pic:pic>
+              </a:graphicData>
+            </a:graphic>
+          </wp:inline>
+        </w:drawing>
+      </w:r>
+    </w:p>
+    <w:p>
+      <w:pPr>
+        <w:tabs>
+          <w:tab w:val="left" w:pos="142"/>
+        </w:tabs>
+        <w:ind w:left="-567"/>
+        <w:jc w:val="center"/>
+        <w:rPr>
+          <w:rFonts w:eastAsiaTheme="minorEastAsia"/>
+          <w:sz w:val="20"/>
+        </w:rPr>
+      </w:pPr>
+      <w:r>
+        <w:rPr>
+          <w:rFonts w:eastAsiaTheme="minorEastAsia"/>
+          <w:sz w:val="20"/>
+        </w:rPr>
+        <w:t>(Рис. 6</w:t>
+      </w:r>
+      <w:r>
+        <w:rPr>
+          <w:rFonts w:eastAsiaTheme="minorEastAsia"/>
+          <w:sz w:val="20"/>
+        </w:rPr>
+        <w:t xml:space="preserve"> Графики </w:t>
+      </w:r>
+      <w:r>
+        <w:rPr>
+          <w:rFonts w:eastAsiaTheme="minorEastAsia"/>
+          <w:sz w:val="20"/>
+          <w:lang w:val="en-US"/>
+        </w:rPr>
+        <w:t>box</w:t>
+      </w:r>
+      <w:r>
+        <w:rPr>
+          <w:rFonts w:eastAsiaTheme="minorEastAsia"/>
+          <w:sz w:val="20"/>
+        </w:rPr>
+        <w:t>-</w:t>
+      </w:r>
+      <w:r>
+        <w:rPr>
+          <w:rFonts w:eastAsiaTheme="minorEastAsia"/>
+          <w:sz w:val="20"/>
+          <w:lang w:val="en-US"/>
+        </w:rPr>
+        <w:t>plot</w:t>
+      </w:r>
+      <w:r>
+        <w:rPr>
+          <w:rFonts w:eastAsiaTheme="minorEastAsia"/>
+          <w:sz w:val="20"/>
+        </w:rPr>
+        <w:t>, после того как исключили выбросы</w:t>
+      </w:r>
+      <w:r>
+        <w:rPr>
+          <w:rFonts w:eastAsiaTheme="minorEastAsia"/>
+          <w:sz w:val="20"/>
+        </w:rPr>
+        <w:t xml:space="preserve"> для </w:t>
       </w:r>
       <w:proofErr w:type="spellStart"/>
       <w:r>
         <w:rPr>
           <w:rFonts w:eastAsiaTheme="minorEastAsia"/>
+          <w:sz w:val="20"/>
+          <w:lang w:val="en-US"/>
+        </w:rPr>
+        <w:t>SkinThickness</w:t>
+      </w:r>
+      <w:proofErr w:type="spellEnd"/>
+      <w:r>
+        <w:rPr>
+          <w:rFonts w:eastAsiaTheme="minorEastAsia"/>
+          <w:sz w:val="20"/>
+        </w:rPr>
+        <w:t xml:space="preserve"> </w:t>
+      </w:r>
+      <w:r>
+        <w:rPr>
+          <w:rFonts w:eastAsiaTheme="minorEastAsia"/>
+          <w:sz w:val="20"/>
+        </w:rPr>
+        <w:t xml:space="preserve">и </w:t>
+      </w:r>
+      <w:r>
+        <w:rPr>
+          <w:rFonts w:eastAsiaTheme="minorEastAsia"/>
+          <w:sz w:val="20"/>
+          <w:lang w:val="en-US"/>
         </w:rPr>
         <w:t>Insulin</w:t>
       </w:r>
+      <w:r>
+        <w:rPr>
+          <w:rFonts w:eastAsiaTheme="minorEastAsia"/>
+          <w:sz w:val="20"/>
+        </w:rPr>
+        <w:t>)</w:t>
+      </w:r>
+    </w:p>
+    <w:p>
+      <w:pPr>
+        <w:tabs>
+          <w:tab w:val="left" w:pos="142"/>
+        </w:tabs>
+        <w:ind w:left="-567"/>
+        <w:rPr>
+          <w:rFonts w:eastAsiaTheme="minorEastAsia"/>
+          <w:sz w:val="20"/>
+        </w:rPr>
+      </w:pPr>
+    </w:p>
+    <w:p>
+      <w:pPr>
+        <w:tabs>
+          <w:tab w:val="left" w:pos="142"/>
+        </w:tabs>
+        <w:ind w:left="-567"/>
+        <w:rPr>
+          <w:rFonts w:eastAsiaTheme="minorEastAsia"/>
+        </w:rPr>
+      </w:pPr>
+      <w:r>
+        <w:rPr>
+          <w:rFonts w:eastAsiaTheme="minorEastAsia"/>
+          <w:sz w:val="20"/>
+        </w:rPr>
+        <w:softHyphen/>
+      </w:r>
+      <w:r>
+        <w:rPr>
+          <w:rFonts w:eastAsiaTheme="minorEastAsia"/>
+        </w:rPr>
+        <w:tab/>
+      </w:r>
+    </w:p>
+    <w:p>
+      <w:pPr>
+        <w:tabs>
+          <w:tab w:val="left" w:pos="142"/>
+        </w:tabs>
+        <w:ind w:left="-567"/>
+        <w:jc w:val="both"/>
+        <w:rPr>
+          <w:rFonts w:eastAsiaTheme="minorEastAsia"/>
+        </w:rPr>
+      </w:pPr>
+    </w:p>
+    <w:p>
+      <w:pPr>
+        <w:tabs>
+          <w:tab w:val="left" w:pos="142"/>
+        </w:tabs>
+        <w:ind w:left="-567"/>
+        <w:jc w:val="both"/>
+        <w:rPr>
+          <w:rFonts w:eastAsiaTheme="minorEastAsia"/>
+          <w:b/>
+        </w:rPr>
+      </w:pPr>
+      <w:r>
+        <w:rPr>
+          <w:rFonts w:eastAsiaTheme="minorEastAsia"/>
+          <w:b/>
+        </w:rPr>
+        <w:t xml:space="preserve">Обучение модели </w:t>
+      </w:r>
+    </w:p>
+    <w:p>
+      <w:pPr>
+        <w:tabs>
+          <w:tab w:val="left" w:pos="142"/>
+        </w:tabs>
+        <w:ind w:left="-567"/>
+        <w:jc w:val="both"/>
+        <w:rPr>
+          <w:rFonts w:eastAsiaTheme="minorEastAsia"/>
+        </w:rPr>
+      </w:pPr>
+    </w:p>
+    <w:p>
+      <w:pPr>
+        <w:tabs>
+          <w:tab w:val="left" w:pos="142"/>
+        </w:tabs>
+        <w:ind w:left="-567"/>
+        <w:jc w:val="both"/>
+        <w:rPr>
+          <w:rFonts w:eastAsiaTheme="minorEastAsia"/>
+        </w:rPr>
+      </w:pPr>
+      <w:r>
+        <w:rPr>
+          <w:rFonts w:eastAsiaTheme="minorEastAsia"/>
+        </w:rPr>
+        <w:tab/>
+        <w:t xml:space="preserve">Обучение модели будем производить с помощью алгоритма </w:t>
+      </w:r>
+      <w:r>
+        <w:rPr>
+          <w:rFonts w:eastAsiaTheme="minorEastAsia"/>
+          <w:lang w:val="en-US"/>
+        </w:rPr>
+        <w:t>Random</w:t>
+      </w:r>
+      <w:r>
+        <w:rPr>
+          <w:rFonts w:eastAsiaTheme="minorEastAsia"/>
+        </w:rPr>
+        <w:t xml:space="preserve"> </w:t>
+      </w:r>
+      <w:r>
+        <w:rPr>
+          <w:rFonts w:eastAsiaTheme="minorEastAsia"/>
+          <w:lang w:val="en-US"/>
+        </w:rPr>
+        <w:t>Forest</w:t>
+      </w:r>
+      <w:r>
+        <w:rPr>
+          <w:rFonts w:eastAsiaTheme="minorEastAsia"/>
+        </w:rPr>
+        <w:t>, при этом попробуем применить при обучении три различных тренировочных базы данных</w:t>
+      </w:r>
+      <w:r>
+        <w:rPr>
+          <w:rFonts w:eastAsiaTheme="minorEastAsia"/>
+        </w:rPr>
+        <w:t xml:space="preserve">: </w:t>
+      </w:r>
+      <w:r>
+        <w:rPr>
+          <w:rFonts w:eastAsiaTheme="minorEastAsia"/>
+        </w:rPr>
+        <w:t xml:space="preserve">с заменой пропущенных значений на медиану, с заменой пропущенных значений на медиану и удалением столбцов </w:t>
+      </w:r>
+      <w:proofErr w:type="spellStart"/>
+      <w:r>
+        <w:rPr>
+          <w:rFonts w:eastAsiaTheme="minorEastAsia"/>
+          <w:lang w:val="en-US"/>
+        </w:rPr>
+        <w:t>SkinThickness</w:t>
+      </w:r>
       <w:proofErr w:type="spellEnd"/>
       <w:r>
         <w:rPr>
           <w:rFonts w:eastAsiaTheme="minorEastAsia"/>
         </w:rPr>
+        <w:t xml:space="preserve"> и </w:t>
+      </w:r>
+      <w:r>
+        <w:rPr>
+          <w:rFonts w:eastAsiaTheme="minorEastAsia"/>
+          <w:lang w:val="en-US"/>
+        </w:rPr>
+        <w:t>Insulin</w:t>
+      </w:r>
+      <w:r>
+        <w:rPr>
+          <w:rFonts w:eastAsiaTheme="minorEastAsia"/>
+        </w:rPr>
+        <w:t xml:space="preserve">, а также базу данных не включающую пропущенные значения </w:t>
+      </w:r>
+      <w:proofErr w:type="spellStart"/>
+      <w:r>
+        <w:rPr>
+          <w:rFonts w:eastAsiaTheme="minorEastAsia"/>
+          <w:lang w:val="en-US"/>
+        </w:rPr>
+        <w:t>SkinThickness</w:t>
+      </w:r>
+      <w:proofErr w:type="spellEnd"/>
+      <w:r>
+        <w:rPr>
+          <w:rFonts w:eastAsiaTheme="minorEastAsia"/>
+        </w:rPr>
+        <w:t xml:space="preserve"> и </w:t>
+      </w:r>
+      <w:r>
+        <w:rPr>
+          <w:rFonts w:eastAsiaTheme="minorEastAsia"/>
+          <w:lang w:val="en-US"/>
+        </w:rPr>
+        <w:t>Insulin</w:t>
+      </w:r>
+      <w:r>
+        <w:rPr>
+          <w:rFonts w:eastAsiaTheme="minorEastAsia"/>
+        </w:rPr>
+        <w:t>. Для каждого способа обучения будем использовать единый набор параметров, подбираемых с помощью кросс-</w:t>
+      </w:r>
+      <w:proofErr w:type="spellStart"/>
+      <w:r>
+        <w:rPr>
+          <w:rFonts w:eastAsiaTheme="minorEastAsia"/>
+        </w:rPr>
+        <w:t>валидации</w:t>
+      </w:r>
+      <w:proofErr w:type="spellEnd"/>
+      <w:r>
+        <w:rPr>
+          <w:rFonts w:eastAsiaTheme="minorEastAsia"/>
+        </w:rPr>
+        <w:t xml:space="preserve">. Также </w:t>
+      </w:r>
+      <w:r>
+        <w:rPr>
+          <w:rFonts w:eastAsiaTheme="minorEastAsia"/>
+        </w:rPr>
+        <w:t>сам процесс обучения будет одинаковым для каждого набора входных значений, поэтому для удобства создадим функцию, на вход которой пойдет два аргумента</w:t>
+      </w:r>
+      <w:r>
+        <w:rPr>
+          <w:rFonts w:eastAsiaTheme="minorEastAsia"/>
+        </w:rPr>
+        <w:t xml:space="preserve">: </w:t>
+      </w:r>
+      <w:r>
+        <w:rPr>
+          <w:rFonts w:eastAsiaTheme="minorEastAsia"/>
+        </w:rPr>
+        <w:t>первый – таблица из независимых переменных, а второй – серия результатов для каждого набора переменных (</w:t>
+      </w:r>
+      <w:r>
+        <w:rPr>
+          <w:rFonts w:eastAsiaTheme="minorEastAsia"/>
+          <w:lang w:val="en-US"/>
+        </w:rPr>
+        <w:t>Outcome</w:t>
+      </w:r>
+      <w:r>
+        <w:rPr>
+          <w:rFonts w:eastAsiaTheme="minorEastAsia"/>
+        </w:rPr>
+        <w:t xml:space="preserve">). </w:t>
+      </w:r>
+      <w:r>
+        <w:rPr>
+          <w:rFonts w:eastAsiaTheme="minorEastAsia"/>
+        </w:rPr>
+        <w:t xml:space="preserve">Внутри функции будет создаваться классификатор </w:t>
+      </w:r>
+      <w:r>
+        <w:rPr>
+          <w:rFonts w:eastAsiaTheme="minorEastAsia"/>
+          <w:lang w:val="en-US"/>
+        </w:rPr>
+        <w:t>Random</w:t>
+      </w:r>
+      <w:r>
+        <w:rPr>
+          <w:rFonts w:eastAsiaTheme="minorEastAsia"/>
+        </w:rPr>
         <w:t xml:space="preserve"> </w:t>
       </w:r>
+      <w:r>
+        <w:rPr>
+          <w:rFonts w:eastAsiaTheme="minorEastAsia"/>
+          <w:lang w:val="en-US"/>
+        </w:rPr>
+        <w:t>Forest</w:t>
+      </w:r>
+      <w:r>
+        <w:rPr>
+          <w:rFonts w:eastAsiaTheme="minorEastAsia"/>
+        </w:rPr>
+        <w:t xml:space="preserve">, после чего будем обучать модель на переданных данных и с помощью </w:t>
+      </w:r>
       <w:proofErr w:type="spellStart"/>
       <w:r>
         <w:rPr>
           <w:rFonts w:eastAsiaTheme="minorEastAsia"/>
-        </w:rPr>
-        <w:t>SkinThicknes</w:t>
+          <w:lang w:val="en-US"/>
+        </w:rPr>
+        <w:t>RandomSearchCV</w:t>
       </w:r>
       <w:proofErr w:type="spellEnd"/>
       <w:r>
         <w:rPr>
           <w:rFonts w:eastAsiaTheme="minorEastAsia"/>
         </w:rPr>
-        <w:t xml:space="preserve">. </w:t>
-      </w:r>
-      <w:r>
-        <w:rPr>
-          <w:rFonts w:eastAsiaTheme="minorEastAsia"/>
-        </w:rPr>
-        <w:t xml:space="preserve">Теперь найдем медианные значения для каждого из параметров, который будем изменять. Важное замечание, при поиске медианы важно исключить пустые значения, так как они могут сильно сместить положение медианы в распределении. </w:t>
-      </w:r>
-      <w:proofErr w:type="gramStart"/>
-      <w:r>
-        <w:rPr>
-          <w:rFonts w:eastAsiaTheme="minorEastAsia"/>
-        </w:rPr>
-        <w:t>Так например</w:t>
-      </w:r>
-      <w:proofErr w:type="gramEnd"/>
-      <w:r>
-        <w:rPr>
-          <w:rFonts w:eastAsiaTheme="minorEastAsia"/>
-        </w:rPr>
-        <w:t xml:space="preserve"> для инсулина, если не исключать пропущенные значения, медиана будет равна 30.5, а если исключать, то уже 125. </w:t>
-      </w:r>
-      <w:r>
-        <w:rPr>
-          <w:rFonts w:eastAsiaTheme="minorEastAsia"/>
-        </w:rPr>
-        <w:t>Теперь создадим список с «</w:t>
+        <w:t xml:space="preserve"> </w:t>
+      </w:r>
+      <w:r>
+        <w:rPr>
+          <w:rFonts w:eastAsiaTheme="minorEastAsia"/>
+        </w:rPr>
+        <w:t xml:space="preserve">найдем оптимальные параметры, после чего функция вернет наилучший обученный классификатор. </w:t>
+      </w:r>
+    </w:p>
+    <w:p>
+      <w:pPr>
+        <w:tabs>
+          <w:tab w:val="left" w:pos="142"/>
+        </w:tabs>
+        <w:ind w:left="-567"/>
+        <w:jc w:val="both"/>
+        <w:rPr>
+          <w:rFonts w:eastAsiaTheme="minorEastAsia"/>
+        </w:rPr>
+      </w:pPr>
+      <w:r>
+        <w:rPr>
+          <w:rFonts w:eastAsiaTheme="minorEastAsia"/>
+        </w:rPr>
+        <w:tab/>
+      </w:r>
+    </w:p>
+    <w:p>
+      <w:pPr>
+        <w:tabs>
+          <w:tab w:val="left" w:pos="142"/>
+        </w:tabs>
+        <w:ind w:left="-567"/>
+        <w:jc w:val="both"/>
+        <w:rPr>
+          <w:rFonts w:eastAsiaTheme="minorEastAsia"/>
+          <w:lang w:val="en-US"/>
+        </w:rPr>
+      </w:pPr>
+      <w:r>
+        <w:rPr>
+          <w:rFonts w:eastAsiaTheme="minorEastAsia"/>
+        </w:rPr>
+        <w:tab/>
+        <w:t xml:space="preserve">Метрики во всех трех случаях также будут рассчитываться идентично, поэтому создадим функцию, для расчета значений </w:t>
+      </w:r>
+      <w:r>
+        <w:rPr>
+          <w:rFonts w:eastAsiaTheme="minorEastAsia"/>
+          <w:lang w:val="en-US"/>
+        </w:rPr>
+        <w:t>precision</w:t>
+      </w:r>
+      <w:r>
+        <w:rPr>
+          <w:rFonts w:eastAsiaTheme="minorEastAsia"/>
+        </w:rPr>
+        <w:t xml:space="preserve">, </w:t>
+      </w:r>
+      <w:r>
+        <w:rPr>
+          <w:rFonts w:eastAsiaTheme="minorEastAsia"/>
+          <w:lang w:val="en-US"/>
+        </w:rPr>
+        <w:t>recall</w:t>
+      </w:r>
+      <w:r>
+        <w:rPr>
+          <w:rFonts w:eastAsiaTheme="minorEastAsia"/>
+        </w:rPr>
+        <w:t xml:space="preserve"> </w:t>
+      </w:r>
+      <w:r>
+        <w:rPr>
+          <w:rFonts w:eastAsiaTheme="minorEastAsia"/>
+        </w:rPr>
+        <w:t xml:space="preserve">и </w:t>
+      </w:r>
+      <w:r>
+        <w:rPr>
+          <w:rFonts w:eastAsiaTheme="minorEastAsia"/>
+          <w:lang w:val="en-US"/>
+        </w:rPr>
+        <w:t>f</w:t>
+      </w:r>
+      <w:r>
+        <w:rPr>
+          <w:rFonts w:eastAsiaTheme="minorEastAsia"/>
+        </w:rPr>
+        <w:t xml:space="preserve">1. </w:t>
+      </w:r>
+      <w:r>
+        <w:rPr>
+          <w:rFonts w:eastAsiaTheme="minorEastAsia"/>
+        </w:rPr>
+        <w:t xml:space="preserve">Заранее проинициализируем необходимые библиотеки. На вход функции будет подаваться массив с предсказаниями модели и массив с истинными значениями. После чего функция рассчитает и напечатает </w:t>
+      </w:r>
+      <w:r>
+        <w:rPr>
+          <w:rFonts w:eastAsiaTheme="minorEastAsia"/>
+          <w:lang w:val="en-US"/>
+        </w:rPr>
+        <w:t>precision</w:t>
+      </w:r>
+      <w:r>
+        <w:rPr>
+          <w:rFonts w:eastAsiaTheme="minorEastAsia"/>
+        </w:rPr>
+        <w:t xml:space="preserve">, </w:t>
+      </w:r>
+      <w:r>
+        <w:rPr>
+          <w:rFonts w:eastAsiaTheme="minorEastAsia"/>
+          <w:lang w:val="en-US"/>
+        </w:rPr>
+        <w:t>recall</w:t>
+      </w:r>
+      <w:r>
+        <w:rPr>
+          <w:rFonts w:eastAsiaTheme="minorEastAsia"/>
+        </w:rPr>
+        <w:t xml:space="preserve"> </w:t>
+      </w:r>
+      <w:r>
+        <w:rPr>
+          <w:rFonts w:eastAsiaTheme="minorEastAsia"/>
+        </w:rPr>
+        <w:t xml:space="preserve">и </w:t>
+      </w:r>
+      <w:r>
+        <w:rPr>
+          <w:rFonts w:eastAsiaTheme="minorEastAsia"/>
+          <w:lang w:val="en-US"/>
+        </w:rPr>
+        <w:t>f</w:t>
+      </w:r>
+      <w:r>
+        <w:rPr>
+          <w:rFonts w:eastAsiaTheme="minorEastAsia"/>
+        </w:rPr>
+        <w:t xml:space="preserve">1 для данных параметров. </w:t>
+      </w:r>
+      <w:bookmarkStart w:id="0" w:name="_GoBack"/>
+      <w:bookmarkEnd w:id="0"/>
+    </w:p>
+    <w:p>
+      <w:pPr>
+        <w:tabs>
+          <w:tab w:val="left" w:pos="142"/>
+        </w:tabs>
+        <w:ind w:left="-567"/>
+        <w:jc w:val="both"/>
+        <w:rPr>
+          <w:rFonts w:eastAsiaTheme="minorEastAsia"/>
+        </w:rPr>
+      </w:pPr>
+    </w:p>
+    <w:p>
+      <w:pPr>
+        <w:tabs>
+          <w:tab w:val="left" w:pos="142"/>
+        </w:tabs>
+        <w:ind w:left="-567"/>
+        <w:jc w:val="both"/>
+        <w:rPr>
+          <w:rFonts w:eastAsiaTheme="minorEastAsia"/>
+        </w:rPr>
+      </w:pPr>
+    </w:p>
+    <w:p>
+      <w:pPr>
+        <w:tabs>
+          <w:tab w:val="left" w:pos="142"/>
+        </w:tabs>
+        <w:ind w:left="-567"/>
+        <w:jc w:val="both"/>
+        <w:rPr>
+          <w:rFonts w:eastAsiaTheme="minorEastAsia"/>
+        </w:rPr>
+      </w:pPr>
+    </w:p>
+    <w:p>
+      <w:pPr>
+        <w:tabs>
+          <w:tab w:val="left" w:pos="142"/>
+        </w:tabs>
+        <w:ind w:left="-567"/>
+        <w:jc w:val="both"/>
+        <w:rPr>
+          <w:rFonts w:eastAsiaTheme="minorEastAsia"/>
+        </w:rPr>
+      </w:pPr>
+    </w:p>
+    <w:p>
+      <w:pPr>
+        <w:tabs>
+          <w:tab w:val="left" w:pos="142"/>
+        </w:tabs>
+        <w:ind w:left="-567"/>
+        <w:jc w:val="both"/>
+        <w:rPr>
+          <w:rFonts w:eastAsiaTheme="minorEastAsia"/>
+        </w:rPr>
+      </w:pPr>
+    </w:p>
+    <w:p>
+      <w:pPr>
+        <w:tabs>
+          <w:tab w:val="left" w:pos="142"/>
+        </w:tabs>
+        <w:ind w:left="-567"/>
+        <w:jc w:val="both"/>
+        <w:rPr>
+          <w:rFonts w:eastAsiaTheme="minorEastAsia"/>
+        </w:rPr>
+      </w:pPr>
+    </w:p>
+    <w:p>
+      <w:pPr>
+        <w:tabs>
+          <w:tab w:val="left" w:pos="142"/>
+        </w:tabs>
+        <w:ind w:left="-567"/>
+        <w:jc w:val="both"/>
+        <w:rPr>
+          <w:rFonts w:eastAsiaTheme="minorEastAsia"/>
+        </w:rPr>
+      </w:pPr>
+    </w:p>
+    <w:p>
+      <w:pPr>
+        <w:tabs>
+          <w:tab w:val="left" w:pos="142"/>
+        </w:tabs>
+        <w:ind w:left="-567"/>
+        <w:jc w:val="both"/>
+        <w:rPr>
+          <w:rFonts w:eastAsiaTheme="minorEastAsia"/>
+        </w:rPr>
+      </w:pPr>
+    </w:p>
+    <w:p>
+      <w:pPr>
+        <w:tabs>
+          <w:tab w:val="left" w:pos="142"/>
+        </w:tabs>
+        <w:ind w:left="-567"/>
+        <w:jc w:val="both"/>
+        <w:rPr>
+          <w:rFonts w:eastAsiaTheme="minorEastAsia"/>
+        </w:rPr>
+      </w:pPr>
+    </w:p>
+    <w:p>
+      <w:pPr>
+        <w:tabs>
+          <w:tab w:val="left" w:pos="142"/>
+        </w:tabs>
+        <w:ind w:left="-567"/>
+        <w:jc w:val="both"/>
+        <w:rPr>
+          <w:rFonts w:eastAsiaTheme="minorEastAsia"/>
+        </w:rPr>
+      </w:pPr>
+    </w:p>
+    <w:p>
+      <w:pPr>
+        <w:tabs>
+          <w:tab w:val="left" w:pos="142"/>
+        </w:tabs>
+        <w:ind w:left="-567"/>
+        <w:jc w:val="both"/>
+        <w:rPr>
+          <w:rFonts w:eastAsiaTheme="minorEastAsia"/>
+        </w:rPr>
+      </w:pPr>
+    </w:p>
+    <w:p>
+      <w:pPr>
+        <w:tabs>
+          <w:tab w:val="left" w:pos="142"/>
+        </w:tabs>
+        <w:ind w:left="-567"/>
+        <w:jc w:val="both"/>
+        <w:rPr>
+          <w:rFonts w:eastAsiaTheme="minorEastAsia"/>
+        </w:rPr>
+      </w:pPr>
+    </w:p>
+    <w:p>
+      <w:pPr>
+        <w:tabs>
+          <w:tab w:val="left" w:pos="142"/>
+        </w:tabs>
+        <w:ind w:left="-567"/>
+        <w:jc w:val="both"/>
+        <w:rPr>
+          <w:rFonts w:eastAsiaTheme="minorEastAsia"/>
+        </w:rPr>
+      </w:pPr>
+    </w:p>
+    <w:p>
+      <w:pPr>
+        <w:tabs>
+          <w:tab w:val="left" w:pos="142"/>
+        </w:tabs>
+        <w:ind w:left="-567"/>
+        <w:jc w:val="both"/>
+        <w:rPr>
+          <w:rFonts w:eastAsiaTheme="minorEastAsia"/>
+        </w:rPr>
+      </w:pPr>
+    </w:p>
+    <w:p>
+      <w:pPr>
+        <w:tabs>
+          <w:tab w:val="left" w:pos="142"/>
+        </w:tabs>
+        <w:ind w:left="-567"/>
+        <w:jc w:val="both"/>
+        <w:rPr>
+          <w:rFonts w:eastAsiaTheme="minorEastAsia"/>
+        </w:rPr>
+      </w:pPr>
+    </w:p>
+    <w:p>
+      <w:pPr>
+        <w:tabs>
+          <w:tab w:val="left" w:pos="142"/>
+        </w:tabs>
+        <w:ind w:left="-567"/>
+        <w:jc w:val="both"/>
+        <w:rPr>
+          <w:rFonts w:eastAsiaTheme="minorEastAsia"/>
+        </w:rPr>
+      </w:pPr>
+    </w:p>
+    <w:p>
+      <w:pPr>
+        <w:tabs>
+          <w:tab w:val="left" w:pos="142"/>
+        </w:tabs>
+        <w:ind w:left="-567"/>
+        <w:jc w:val="both"/>
+        <w:rPr>
+          <w:rFonts w:eastAsiaTheme="minorEastAsia"/>
+        </w:rPr>
+      </w:pPr>
+    </w:p>
+    <w:p>
+      <w:pPr>
+        <w:tabs>
+          <w:tab w:val="left" w:pos="142"/>
+        </w:tabs>
+        <w:ind w:left="-567"/>
+        <w:jc w:val="both"/>
+        <w:rPr>
+          <w:rFonts w:eastAsiaTheme="minorEastAsia"/>
+        </w:rPr>
+      </w:pPr>
+    </w:p>
+    <w:p>
+      <w:pPr>
+        <w:tabs>
+          <w:tab w:val="left" w:pos="142"/>
+        </w:tabs>
+        <w:ind w:left="-567"/>
+        <w:jc w:val="both"/>
+        <w:rPr>
+          <w:rFonts w:eastAsiaTheme="minorEastAsia"/>
+        </w:rPr>
+      </w:pPr>
+    </w:p>
+    <w:p>
+      <w:pPr>
+        <w:tabs>
+          <w:tab w:val="left" w:pos="142"/>
+        </w:tabs>
+        <w:ind w:left="-567"/>
+        <w:jc w:val="both"/>
+        <w:rPr>
+          <w:rFonts w:eastAsiaTheme="minorEastAsia"/>
+        </w:rPr>
+      </w:pPr>
+      <w:r>
+        <w:rPr>
+          <w:rFonts w:eastAsiaTheme="minorEastAsia"/>
+        </w:rPr>
+        <w:tab/>
+      </w:r>
+      <w:r>
+        <w:rPr>
+          <w:rFonts w:eastAsiaTheme="minorEastAsia"/>
+        </w:rPr>
+        <w:t>Сначала попробуем обучить модель на таблице с заменой пропущенных значений. Разделим нашу таблицу на 3 части</w:t>
+      </w:r>
+      <w:r>
+        <w:rPr>
+          <w:rFonts w:eastAsiaTheme="minorEastAsia"/>
+        </w:rPr>
+        <w:t xml:space="preserve">: </w:t>
+      </w:r>
+      <w:r>
+        <w:rPr>
+          <w:rFonts w:eastAsiaTheme="minorEastAsia"/>
+        </w:rPr>
+        <w:t xml:space="preserve">данные на которых модель будет обучаться, </w:t>
       </w:r>
       <w:proofErr w:type="spellStart"/>
       <w:r>
         <w:rPr>
           <w:rFonts w:eastAsiaTheme="minorEastAsia"/>
         </w:rPr>
-        <w:t>фичами</w:t>
+        <w:t>валидационные</w:t>
       </w:r>
       <w:proofErr w:type="spellEnd"/>
       <w:r>
         <w:rPr>
           <w:rFonts w:eastAsiaTheme="minorEastAsia"/>
         </w:rPr>
-        <w:t xml:space="preserve">» нашей базы данных и пройдемся по каждому столбцу, кроме </w:t>
+        <w:t xml:space="preserve"> данные и тестовые данные. Пусть тестовые данные будут состоять из 25% базы данных, остальные определим, как тренировочные, после чего пусть 25% тренировочных данных будут являться </w:t>
       </w:r>
       <w:proofErr w:type="spellStart"/>
       <w:r>
         <w:rPr>
           <w:rFonts w:eastAsiaTheme="minorEastAsia"/>
         </w:rPr>
-        <w:t>Pregnancies</w:t>
+        <w:t>валидационными</w:t>
       </w:r>
       <w:proofErr w:type="spellEnd"/>
       <w:r>
         <w:rPr>
           <w:rFonts w:eastAsiaTheme="minorEastAsia"/>
         </w:rPr>
-        <w:t xml:space="preserve">, </w:t>
-      </w:r>
-      <w:r>
-        <w:rPr>
-          <w:rFonts w:eastAsiaTheme="minorEastAsia"/>
-          <w:lang w:val="en-US"/>
-        </w:rPr>
-        <w:t>Age</w:t>
-      </w:r>
+        <w:t xml:space="preserve">. Так как такое разбиение сложнее, чем то, что может дать модуль </w:t>
+      </w:r>
+      <w:proofErr w:type="spellStart"/>
+      <w:r>
+        <w:rPr>
+          <w:rFonts w:eastAsiaTheme="minorEastAsia"/>
+          <w:lang w:val="en-US"/>
+        </w:rPr>
+        <w:t>skleaern</w:t>
+      </w:r>
+      <w:proofErr w:type="spellEnd"/>
       <w:r>
         <w:rPr>
           <w:rFonts w:eastAsiaTheme="minorEastAsia"/>
@@ -2291,133 +5471,41 @@
       <w:r>
         <w:rPr>
           <w:rFonts w:eastAsiaTheme="minorEastAsia"/>
-        </w:rPr>
-        <w:t>и</w:t>
-      </w:r>
-      <w:r>
-        <w:rPr>
-          <w:rFonts w:eastAsiaTheme="minorEastAsia"/>
-        </w:rPr>
-        <w:t xml:space="preserve"> </w:t>
-      </w:r>
-      <w:r>
-        <w:rPr>
-          <w:rFonts w:eastAsiaTheme="minorEastAsia"/>
-          <w:lang w:val="en-US"/>
-        </w:rPr>
-        <w:t>Outcome</w:t>
-      </w:r>
-      <w:r>
-        <w:rPr>
-          <w:rFonts w:eastAsiaTheme="minorEastAsia"/>
-        </w:rPr>
-        <w:t xml:space="preserve"> (</w:t>
-      </w:r>
-      <w:r>
-        <w:rPr>
-          <w:rFonts w:eastAsiaTheme="minorEastAsia"/>
-        </w:rPr>
-        <w:t>первого и двух последних)</w:t>
-      </w:r>
-      <w:r>
-        <w:rPr>
-          <w:rFonts w:eastAsiaTheme="minorEastAsia"/>
-        </w:rPr>
-        <w:t xml:space="preserve">, заменяем </w:t>
-      </w:r>
-      <w:r>
-        <w:rPr>
-          <w:rFonts w:eastAsiaTheme="minorEastAsia"/>
-        </w:rPr>
-        <w:t>нулевые значения на значение медианы</w:t>
-      </w:r>
-      <w:r>
-        <w:rPr>
-          <w:rFonts w:eastAsiaTheme="minorEastAsia"/>
-        </w:rPr>
-        <w:t xml:space="preserve">. Медиану будем искать на каждой итерации цикла с помощью маски, которая исключает нулевые значения, после чего применим метод </w:t>
-      </w:r>
-      <w:proofErr w:type="gramStart"/>
-      <w:r>
-        <w:rPr>
-          <w:rFonts w:eastAsiaTheme="minorEastAsia"/>
-          <w:lang w:val="en-US"/>
-        </w:rPr>
-        <w:t>median</w:t>
-      </w:r>
-      <w:r>
-        <w:rPr>
-          <w:rFonts w:eastAsiaTheme="minorEastAsia"/>
-        </w:rPr>
-        <w:t>(</w:t>
-      </w:r>
-      <w:proofErr w:type="gramEnd"/>
-      <w:r>
-        <w:rPr>
-          <w:rFonts w:eastAsiaTheme="minorEastAsia"/>
-        </w:rPr>
-        <w:t xml:space="preserve">) </w:t>
-      </w:r>
-      <w:r>
-        <w:rPr>
-          <w:rFonts w:eastAsiaTheme="minorEastAsia"/>
-        </w:rPr>
-        <w:t>и возьмем только текущий столбец</w:t>
-      </w:r>
-      <w:r>
-        <w:rPr>
-          <w:rFonts w:eastAsiaTheme="minorEastAsia"/>
-        </w:rPr>
-        <w:t xml:space="preserve">. </w:t>
-      </w:r>
-      <w:r>
-        <w:rPr>
-          <w:rFonts w:eastAsiaTheme="minorEastAsia"/>
-        </w:rPr>
-        <w:t>П</w:t>
-      </w:r>
-      <w:r>
-        <w:rPr>
-          <w:rFonts w:eastAsiaTheme="minorEastAsia"/>
-        </w:rPr>
-        <w:t xml:space="preserve">роверим результат и увидим, что теперь пропущенных (нулевых) значений в таблице нет. </w:t>
-      </w:r>
-      <w:r>
-        <w:rPr>
-          <w:rFonts w:eastAsiaTheme="minorEastAsia"/>
-        </w:rPr>
-        <w:tab/>
-      </w:r>
-    </w:p>
-    <w:p>
-      <w:pPr>
-        <w:tabs>
-          <w:tab w:val="left" w:pos="142"/>
-        </w:tabs>
-        <w:ind w:left="-567"/>
-        <w:jc w:val="both"/>
-        <w:rPr>
-          <w:rFonts w:eastAsiaTheme="minorEastAsia"/>
-        </w:rPr>
-      </w:pPr>
-    </w:p>
-    <w:p>
-      <w:pPr>
-        <w:tabs>
-          <w:tab w:val="left" w:pos="142"/>
-        </w:tabs>
-        <w:ind w:left="-567"/>
-        <w:jc w:val="both"/>
-        <w:rPr>
-          <w:rFonts w:eastAsiaTheme="minorEastAsia"/>
-        </w:rPr>
-      </w:pPr>
-      <w:r>
-        <w:rPr>
-          <w:rFonts w:eastAsiaTheme="minorEastAsia"/>
-        </w:rPr>
-        <w:tab/>
-        <w:t xml:space="preserve">С помощью метода </w:t>
+          <w:lang w:val="en-US"/>
+        </w:rPr>
+        <w:t>train</w:t>
+      </w:r>
+      <w:r>
+        <w:rPr>
+          <w:rFonts w:eastAsiaTheme="minorEastAsia"/>
+        </w:rPr>
+        <w:t>_</w:t>
+      </w:r>
+      <w:r>
+        <w:rPr>
+          <w:rFonts w:eastAsiaTheme="minorEastAsia"/>
+          <w:lang w:val="en-US"/>
+        </w:rPr>
+        <w:t>test</w:t>
+      </w:r>
+      <w:r>
+        <w:rPr>
+          <w:rFonts w:eastAsiaTheme="minorEastAsia"/>
+        </w:rPr>
+        <w:t>_</w:t>
+      </w:r>
+      <w:r>
+        <w:rPr>
+          <w:rFonts w:eastAsiaTheme="minorEastAsia"/>
+          <w:lang w:val="en-US"/>
+        </w:rPr>
+        <w:t>split</w:t>
+      </w:r>
+      <w:r>
+        <w:rPr>
+          <w:rFonts w:eastAsiaTheme="minorEastAsia"/>
+        </w:rPr>
+        <w:t xml:space="preserve">, то разобьем данные самостоятельно. Для этого инициализируем массив с индексами всей таблицы (числами от 0 до 768), после чего перемешаем его с помощью функции </w:t>
       </w:r>
       <w:proofErr w:type="spellStart"/>
       <w:proofErr w:type="gramStart"/>
@@ -2425,385 +5513,168 @@
         <w:rPr>
           <w:rFonts w:eastAsiaTheme="minorEastAsia"/>
         </w:rPr>
-        <w:t>corr</w:t>
+        <w:t>np.random</w:t>
+      </w:r>
+      <w:proofErr w:type="gramEnd"/>
+      <w:r>
+        <w:rPr>
+          <w:rFonts w:eastAsiaTheme="minorEastAsia"/>
+        </w:rPr>
+        <w:t>.shuffle</w:t>
       </w:r>
       <w:proofErr w:type="spellEnd"/>
       <w:r>
         <w:rPr>
           <w:rFonts w:eastAsiaTheme="minorEastAsia"/>
         </w:rPr>
-        <w:t>(</w:t>
-      </w:r>
-      <w:proofErr w:type="gramEnd"/>
-      <w:r>
-        <w:rPr>
-          <w:rFonts w:eastAsiaTheme="minorEastAsia"/>
-        </w:rPr>
-        <w:t xml:space="preserve">) </w:t>
-      </w:r>
-      <w:r>
-        <w:rPr>
-          <w:rFonts w:eastAsiaTheme="minorEastAsia"/>
-        </w:rPr>
-        <w:t>посмотрим на значения корреляции между каждым из параметров. Некоторые параметры имеют достаточно большую корреляцию, например, значение корреляции между возрастом и количеством беременностей достаточно высока (0.544)</w:t>
-      </w:r>
-      <w:r>
-        <w:rPr>
-          <w:rFonts w:eastAsiaTheme="minorEastAsia"/>
-        </w:rPr>
-        <w:t xml:space="preserve"> или глюкозой и инсулином (0.419</w:t>
-      </w:r>
-      <w:r>
-        <w:rPr>
-          <w:rFonts w:eastAsiaTheme="minorEastAsia"/>
-        </w:rPr>
-        <w:t xml:space="preserve">), значит не стоит использовать регрессионную модель, так как в такой модели нежелательно иметь высокую корреляцию </w:t>
-      </w:r>
-      <w:r>
-        <w:rPr>
-          <w:rFonts w:eastAsiaTheme="minorEastAsia"/>
-        </w:rPr>
-        <w:t xml:space="preserve">между независимыми переменными. Также заметим, что корреляции </w:t>
+        <w:t xml:space="preserve">, и первые 75% данных запишем в массив </w:t>
       </w:r>
       <w:proofErr w:type="spellStart"/>
       <w:r>
         <w:rPr>
           <w:rFonts w:eastAsiaTheme="minorEastAsia"/>
         </w:rPr>
-        <w:t>SkinThicknes</w:t>
+        <w:t>train_indexe</w:t>
       </w:r>
       <w:proofErr w:type="spellEnd"/>
       <w:r>
         <w:rPr>
           <w:rFonts w:eastAsiaTheme="minorEastAsia"/>
+          <w:lang w:val="en-US"/>
+        </w:rPr>
+        <w:t>s</w:t>
+      </w:r>
+      <w:r>
+        <w:rPr>
+          <w:rFonts w:eastAsiaTheme="minorEastAsia"/>
+        </w:rPr>
+        <w:t xml:space="preserve">, </w:t>
+      </w:r>
+      <w:r>
+        <w:rPr>
+          <w:rFonts w:eastAsiaTheme="minorEastAsia"/>
+        </w:rPr>
+        <w:t xml:space="preserve">а остальные в </w:t>
+      </w:r>
+      <w:proofErr w:type="spellStart"/>
+      <w:r>
+        <w:rPr>
+          <w:rFonts w:eastAsiaTheme="minorEastAsia"/>
+        </w:rPr>
+        <w:t>test_indexes</w:t>
+      </w:r>
+      <w:proofErr w:type="spellEnd"/>
+      <w:r>
+        <w:rPr>
+          <w:rFonts w:eastAsiaTheme="minorEastAsia"/>
+        </w:rPr>
+        <w:t>. Аналогично</w:t>
+      </w:r>
+      <w:r>
+        <w:rPr>
+          <w:rFonts w:eastAsiaTheme="minorEastAsia"/>
+          <w:lang w:val="en-US"/>
         </w:rPr>
         <w:t xml:space="preserve"> </w:t>
       </w:r>
       <w:r>
         <w:rPr>
           <w:rFonts w:eastAsiaTheme="minorEastAsia"/>
-          <w:lang w:val="en-US"/>
-        </w:rPr>
-        <w:t>Outcome</w:t>
-      </w:r>
-      <w:r>
-        <w:rPr>
-          <w:rFonts w:eastAsiaTheme="minorEastAsia"/>
+        </w:rPr>
+        <w:t>разобьем</w:t>
+      </w:r>
+      <w:r>
+        <w:rPr>
+          <w:rFonts w:eastAsiaTheme="minorEastAsia"/>
+          <w:lang w:val="en-US"/>
         </w:rPr>
         <w:t xml:space="preserve"> </w:t>
       </w:r>
-      <w:r>
-        <w:rPr>
-          <w:rFonts w:eastAsiaTheme="minorEastAsia"/>
-        </w:rPr>
-        <w:t xml:space="preserve">и </w:t>
-      </w:r>
       <w:proofErr w:type="spellStart"/>
       <w:r>
         <w:rPr>
           <w:rFonts w:eastAsiaTheme="minorEastAsia"/>
-        </w:rPr>
-        <w:t>Insulin</w:t>
+          <w:lang w:val="en-US"/>
+        </w:rPr>
+        <w:t>train_indexe</w:t>
+      </w:r>
+      <w:r>
+        <w:rPr>
+          <w:rFonts w:eastAsiaTheme="minorEastAsia"/>
+          <w:lang w:val="en-US"/>
+        </w:rPr>
+        <w:t>s</w:t>
       </w:r>
       <w:proofErr w:type="spellEnd"/>
       <w:r>
         <w:rPr>
           <w:rFonts w:eastAsiaTheme="minorEastAsia"/>
+          <w:lang w:val="en-US"/>
         </w:rPr>
         <w:t xml:space="preserve"> </w:t>
       </w:r>
       <w:r>
         <w:rPr>
           <w:rFonts w:eastAsiaTheme="minorEastAsia"/>
-          <w:lang w:val="en-US"/>
-        </w:rPr>
-        <w:t>Outcome</w:t>
-      </w:r>
-      <w:r>
-        <w:rPr>
-          <w:rFonts w:eastAsiaTheme="minorEastAsia"/>
-        </w:rPr>
-        <w:t xml:space="preserve">, </w:t>
-      </w:r>
-      <w:r>
-        <w:rPr>
-          <w:rFonts w:eastAsiaTheme="minorEastAsia"/>
-        </w:rPr>
-        <w:t xml:space="preserve">достаточно небольшие, а учитывая, что почти треть </w:t>
+        </w:rPr>
+        <w:t>на</w:t>
+      </w:r>
+      <w:r>
+        <w:rPr>
+          <w:rFonts w:eastAsiaTheme="minorEastAsia"/>
+          <w:lang w:val="en-US"/>
+        </w:rPr>
+        <w:t xml:space="preserve"> </w:t>
       </w:r>
       <w:proofErr w:type="spellStart"/>
       <w:r>
         <w:rPr>
           <w:rFonts w:eastAsiaTheme="minorEastAsia"/>
-        </w:rPr>
-        <w:t>стобца</w:t>
+          <w:lang w:val="en-US"/>
+        </w:rPr>
+        <w:t>train_indexe</w:t>
+      </w:r>
+      <w:r>
+        <w:rPr>
+          <w:rFonts w:eastAsiaTheme="minorEastAsia"/>
+          <w:lang w:val="en-US"/>
+        </w:rPr>
+        <w:t>s</w:t>
       </w:r>
       <w:proofErr w:type="spellEnd"/>
       <w:r>
         <w:rPr>
           <w:rFonts w:eastAsiaTheme="minorEastAsia"/>
+          <w:lang w:val="en-US"/>
         </w:rPr>
         <w:t xml:space="preserve"> </w:t>
       </w:r>
+      <w:r>
+        <w:rPr>
+          <w:rFonts w:eastAsiaTheme="minorEastAsia"/>
+        </w:rPr>
+        <w:t>и</w:t>
+      </w:r>
+      <w:r>
+        <w:rPr>
+          <w:rFonts w:eastAsiaTheme="minorEastAsia"/>
+          <w:lang w:val="en-US"/>
+        </w:rPr>
+        <w:t xml:space="preserve"> </w:t>
+      </w:r>
       <w:proofErr w:type="spellStart"/>
       <w:r>
         <w:rPr>
           <w:rFonts w:eastAsiaTheme="minorEastAsia"/>
-        </w:rPr>
-        <w:t>SkinThicknes</w:t>
+          <w:lang w:val="en-US"/>
+        </w:rPr>
+        <w:t>validation_indexes</w:t>
       </w:r>
       <w:proofErr w:type="spellEnd"/>
       <w:r>
         <w:rPr>
           <w:rFonts w:eastAsiaTheme="minorEastAsia"/>
-        </w:rPr>
-        <w:t xml:space="preserve"> и половина столбца </w:t>
-      </w:r>
-      <w:proofErr w:type="spellStart"/>
-      <w:r>
-        <w:rPr>
-          <w:rFonts w:eastAsiaTheme="minorEastAsia"/>
-        </w:rPr>
-        <w:t>Insulin</w:t>
-      </w:r>
-      <w:proofErr w:type="spellEnd"/>
-      <w:r>
-        <w:rPr>
-          <w:rFonts w:eastAsiaTheme="minorEastAsia"/>
-        </w:rPr>
-        <w:t xml:space="preserve"> были пропущены, можно считать эти столбцы недостаточно значимыми, для обучения модели и просто не включать в обучающие данные.</w:t>
-      </w:r>
-    </w:p>
-    <w:p>
-      <w:pPr>
-        <w:tabs>
-          <w:tab w:val="left" w:pos="142"/>
-        </w:tabs>
-        <w:ind w:left="-567"/>
-        <w:jc w:val="both"/>
-        <w:rPr>
-          <w:rFonts w:eastAsiaTheme="minorEastAsia"/>
-        </w:rPr>
-      </w:pPr>
-    </w:p>
-    <w:p>
-      <w:pPr>
-        <w:tabs>
-          <w:tab w:val="left" w:pos="142"/>
-        </w:tabs>
-        <w:ind w:left="-567"/>
-        <w:jc w:val="both"/>
-        <w:rPr>
-          <w:rFonts w:eastAsiaTheme="minorEastAsia"/>
-        </w:rPr>
-      </w:pPr>
-      <w:r>
-        <w:rPr>
-          <w:rFonts w:eastAsiaTheme="minorEastAsia"/>
-        </w:rPr>
-        <w:tab/>
-        <w:t xml:space="preserve">Попробуем посмотреть корреляцию между </w:t>
-      </w:r>
-      <w:proofErr w:type="spellStart"/>
-      <w:r>
-        <w:rPr>
-          <w:rFonts w:eastAsiaTheme="minorEastAsia"/>
-        </w:rPr>
-        <w:t>SkinThicknes</w:t>
-      </w:r>
-      <w:proofErr w:type="spellEnd"/>
-      <w:r>
-        <w:rPr>
-          <w:rFonts w:eastAsiaTheme="minorEastAsia"/>
-        </w:rPr>
-        <w:t xml:space="preserve">, </w:t>
-      </w:r>
-      <w:proofErr w:type="spellStart"/>
-      <w:r>
-        <w:rPr>
-          <w:rFonts w:eastAsiaTheme="minorEastAsia"/>
-        </w:rPr>
-        <w:t>Insulin</w:t>
-      </w:r>
-      <w:proofErr w:type="spellEnd"/>
-      <w:r>
-        <w:rPr>
-          <w:rFonts w:eastAsiaTheme="minorEastAsia"/>
-        </w:rPr>
-        <w:t xml:space="preserve"> и</w:t>
-      </w:r>
-      <w:r>
-        <w:rPr>
-          <w:rFonts w:eastAsiaTheme="minorEastAsia"/>
-        </w:rPr>
-        <w:t xml:space="preserve"> </w:t>
-      </w:r>
-      <w:r>
-        <w:rPr>
-          <w:rFonts w:eastAsiaTheme="minorEastAsia"/>
-          <w:lang w:val="en-US"/>
-        </w:rPr>
-        <w:t>Outcome</w:t>
-      </w:r>
-      <w:r>
-        <w:rPr>
-          <w:rFonts w:eastAsiaTheme="minorEastAsia"/>
-        </w:rPr>
-        <w:t xml:space="preserve"> </w:t>
-      </w:r>
-      <w:r>
-        <w:rPr>
-          <w:rFonts w:eastAsiaTheme="minorEastAsia"/>
-        </w:rPr>
-        <w:t>в изначальной базе данных, при этом исключая нулевые значения.</w:t>
-      </w:r>
-      <w:r>
-        <w:rPr>
-          <w:rFonts w:eastAsiaTheme="minorEastAsia"/>
-        </w:rPr>
-        <w:t xml:space="preserve"> Для этого воспользуемся двумя, сохраненными </w:t>
-      </w:r>
-      <w:proofErr w:type="gramStart"/>
-      <w:r>
-        <w:rPr>
-          <w:rFonts w:eastAsiaTheme="minorEastAsia"/>
-        </w:rPr>
-        <w:t>до этого списками</w:t>
-      </w:r>
-      <w:proofErr w:type="gramEnd"/>
-      <w:r>
-        <w:rPr>
-          <w:rFonts w:eastAsiaTheme="minorEastAsia"/>
-        </w:rPr>
-        <w:t>, с элементами в которых не пропущены</w:t>
-      </w:r>
-      <w:r>
-        <w:rPr>
-          <w:rFonts w:eastAsiaTheme="minorEastAsia"/>
-        </w:rPr>
-        <w:t xml:space="preserve"> </w:t>
-      </w:r>
-      <w:proofErr w:type="spellStart"/>
-      <w:r>
-        <w:rPr>
-          <w:rFonts w:eastAsiaTheme="minorEastAsia"/>
-        </w:rPr>
-        <w:t>SkinThicknes</w:t>
-      </w:r>
-      <w:proofErr w:type="spellEnd"/>
-      <w:r>
-        <w:rPr>
-          <w:rFonts w:eastAsiaTheme="minorEastAsia"/>
-        </w:rPr>
-        <w:t xml:space="preserve"> и </w:t>
-      </w:r>
-      <w:proofErr w:type="spellStart"/>
-      <w:r>
-        <w:rPr>
-          <w:rFonts w:eastAsiaTheme="minorEastAsia"/>
-        </w:rPr>
-        <w:t>Insulin</w:t>
-      </w:r>
-      <w:proofErr w:type="spellEnd"/>
-      <w:r>
-        <w:rPr>
-          <w:rFonts w:eastAsiaTheme="minorEastAsia"/>
-        </w:rPr>
-        <w:t xml:space="preserve">, </w:t>
-      </w:r>
-      <w:r>
-        <w:rPr>
-          <w:rFonts w:eastAsiaTheme="minorEastAsia"/>
-        </w:rPr>
-        <w:t xml:space="preserve">Получаем значения корреляции между </w:t>
-      </w:r>
-      <w:proofErr w:type="spellStart"/>
-      <w:r>
-        <w:rPr>
-          <w:rFonts w:eastAsiaTheme="minorEastAsia"/>
-        </w:rPr>
-        <w:t>SkinThicknes</w:t>
-      </w:r>
-      <w:proofErr w:type="spellEnd"/>
-      <w:r>
-        <w:rPr>
-          <w:rFonts w:eastAsiaTheme="minorEastAsia"/>
-        </w:rPr>
-        <w:t xml:space="preserve"> и </w:t>
-      </w:r>
-      <w:r>
-        <w:rPr>
-          <w:rFonts w:eastAsiaTheme="minorEastAsia"/>
-          <w:lang w:val="en-US"/>
-        </w:rPr>
-        <w:t>Outcome</w:t>
-      </w:r>
-      <w:r>
-        <w:rPr>
-          <w:rFonts w:eastAsiaTheme="minorEastAsia"/>
-        </w:rPr>
-        <w:t xml:space="preserve"> </w:t>
-      </w:r>
-      <w:r>
-        <w:rPr>
-          <w:rFonts w:eastAsiaTheme="minorEastAsia"/>
-        </w:rPr>
-        <w:t xml:space="preserve">равное </w:t>
-      </w:r>
-      <w:r>
-        <w:rPr>
-          <w:rFonts w:eastAsiaTheme="minorEastAsia"/>
-        </w:rPr>
-        <w:t xml:space="preserve">0.303 </w:t>
-      </w:r>
-      <w:r>
-        <w:rPr>
-          <w:rFonts w:eastAsiaTheme="minorEastAsia"/>
-        </w:rPr>
-        <w:t xml:space="preserve">и значения корреляции между </w:t>
-      </w:r>
-      <w:proofErr w:type="spellStart"/>
-      <w:r>
-        <w:rPr>
-          <w:rFonts w:eastAsiaTheme="minorEastAsia"/>
-        </w:rPr>
-        <w:t>Insulin</w:t>
-      </w:r>
-      <w:proofErr w:type="spellEnd"/>
-      <w:r>
-        <w:rPr>
-          <w:rFonts w:eastAsiaTheme="minorEastAsia"/>
-        </w:rPr>
-        <w:t xml:space="preserve"> и </w:t>
-      </w:r>
-      <w:r>
-        <w:rPr>
-          <w:rFonts w:eastAsiaTheme="minorEastAsia"/>
-          <w:lang w:val="en-US"/>
-        </w:rPr>
-        <w:t>Outcome</w:t>
-      </w:r>
-      <w:r>
-        <w:rPr>
-          <w:rFonts w:eastAsiaTheme="minorEastAsia"/>
-        </w:rPr>
-        <w:t xml:space="preserve"> </w:t>
-      </w:r>
-      <w:r>
-        <w:rPr>
-          <w:rFonts w:eastAsiaTheme="minorEastAsia"/>
-        </w:rPr>
-        <w:t xml:space="preserve">равное </w:t>
-      </w:r>
-      <w:r>
-        <w:rPr>
-          <w:rFonts w:eastAsiaTheme="minorEastAsia"/>
-        </w:rPr>
-        <w:t>0.258</w:t>
-      </w:r>
-      <w:r>
-        <w:rPr>
-          <w:rFonts w:eastAsiaTheme="minorEastAsia"/>
+          <w:lang w:val="en-US"/>
         </w:rPr>
         <w:t xml:space="preserve">. </w:t>
       </w:r>
@@ -2811,539 +5682,7 @@
         <w:rPr>
           <w:rFonts w:eastAsiaTheme="minorEastAsia"/>
         </w:rPr>
-        <w:t xml:space="preserve">Учитывая, что корреляция между </w:t>
-      </w:r>
-      <w:proofErr w:type="spellStart"/>
-      <w:r>
-        <w:rPr>
-          <w:rFonts w:eastAsiaTheme="minorEastAsia"/>
-        </w:rPr>
-        <w:t>SkinThicknes</w:t>
-      </w:r>
-      <w:proofErr w:type="spellEnd"/>
-      <w:r>
-        <w:rPr>
-          <w:rFonts w:eastAsiaTheme="minorEastAsia"/>
-        </w:rPr>
-        <w:t xml:space="preserve"> и </w:t>
-      </w:r>
-      <w:proofErr w:type="gramStart"/>
-      <w:r>
-        <w:rPr>
-          <w:rFonts w:eastAsiaTheme="minorEastAsia"/>
-          <w:lang w:val="en-US"/>
-        </w:rPr>
-        <w:t>Outcome</w:t>
-      </w:r>
-      <w:proofErr w:type="gramEnd"/>
-      <w:r>
-        <w:rPr>
-          <w:rFonts w:eastAsiaTheme="minorEastAsia"/>
-        </w:rPr>
-        <w:t xml:space="preserve"> и </w:t>
-      </w:r>
-      <w:proofErr w:type="spellStart"/>
-      <w:r>
-        <w:rPr>
-          <w:rFonts w:eastAsiaTheme="minorEastAsia"/>
-        </w:rPr>
-        <w:t>Insulin</w:t>
-      </w:r>
-      <w:proofErr w:type="spellEnd"/>
-      <w:r>
-        <w:rPr>
-          <w:rFonts w:eastAsiaTheme="minorEastAsia"/>
-        </w:rPr>
-        <w:t xml:space="preserve"> и </w:t>
-      </w:r>
-      <w:r>
-        <w:rPr>
-          <w:rFonts w:eastAsiaTheme="minorEastAsia"/>
-          <w:lang w:val="en-US"/>
-        </w:rPr>
-        <w:t>Outcome</w:t>
-      </w:r>
-      <w:r>
-        <w:rPr>
-          <w:rFonts w:eastAsiaTheme="minorEastAsia"/>
-        </w:rPr>
-        <w:t>, в таблице с заменой пропущенных значений соответственно равны 0.</w:t>
-      </w:r>
-      <w:r>
-        <w:rPr>
-          <w:rFonts w:eastAsiaTheme="minorEastAsia"/>
-        </w:rPr>
-        <w:t>215</w:t>
-      </w:r>
-      <w:r>
-        <w:rPr>
-          <w:rFonts w:eastAsiaTheme="minorEastAsia"/>
-        </w:rPr>
-        <w:t xml:space="preserve"> и 0.204</w:t>
-      </w:r>
-      <w:r>
-        <w:rPr>
-          <w:rFonts w:eastAsiaTheme="minorEastAsia"/>
-        </w:rPr>
-        <w:t xml:space="preserve">. То есть добавив в данные 30% у </w:t>
-      </w:r>
-      <w:proofErr w:type="spellStart"/>
-      <w:r>
-        <w:rPr>
-          <w:rFonts w:eastAsiaTheme="minorEastAsia"/>
-        </w:rPr>
-        <w:t>SkinThicknes</w:t>
-      </w:r>
-      <w:proofErr w:type="spellEnd"/>
-      <w:r>
-        <w:rPr>
-          <w:rFonts w:eastAsiaTheme="minorEastAsia"/>
-        </w:rPr>
-        <w:t xml:space="preserve"> и почти 50% у </w:t>
-      </w:r>
-      <w:proofErr w:type="spellStart"/>
-      <w:r>
-        <w:rPr>
-          <w:rFonts w:eastAsiaTheme="minorEastAsia"/>
-        </w:rPr>
-        <w:t>Insulin</w:t>
-      </w:r>
-      <w:proofErr w:type="spellEnd"/>
-      <w:r>
-        <w:rPr>
-          <w:rFonts w:eastAsiaTheme="minorEastAsia"/>
-        </w:rPr>
-        <w:t xml:space="preserve"> медианных значений, </w:t>
-      </w:r>
-      <w:r>
-        <w:rPr>
-          <w:rFonts w:eastAsiaTheme="minorEastAsia"/>
-        </w:rPr>
-        <w:t>мы достаточно сильно ухудшаем корреляцию.</w:t>
-      </w:r>
-      <w:r>
-        <w:rPr>
-          <w:rFonts w:eastAsiaTheme="minorEastAsia"/>
-        </w:rPr>
-        <w:t xml:space="preserve"> </w:t>
-      </w:r>
-    </w:p>
-    <w:p>
-      <w:pPr>
-        <w:tabs>
-          <w:tab w:val="left" w:pos="142"/>
-        </w:tabs>
-        <w:ind w:left="-567"/>
-        <w:jc w:val="both"/>
-        <w:rPr>
-          <w:rFonts w:eastAsiaTheme="minorEastAsia"/>
-        </w:rPr>
-      </w:pPr>
-    </w:p>
-    <w:p>
-      <w:pPr>
-        <w:tabs>
-          <w:tab w:val="left" w:pos="142"/>
-        </w:tabs>
-        <w:ind w:left="-567"/>
-        <w:jc w:val="both"/>
-        <w:rPr>
-          <w:rFonts w:eastAsiaTheme="minorEastAsia"/>
-        </w:rPr>
-      </w:pPr>
-      <w:r>
-        <w:rPr>
-          <w:rFonts w:eastAsiaTheme="minorEastAsia"/>
-        </w:rPr>
-        <w:tab/>
-      </w:r>
-      <w:r>
-        <w:rPr>
-          <w:rFonts w:eastAsiaTheme="minorEastAsia"/>
-        </w:rPr>
-        <w:t xml:space="preserve">Также </w:t>
-      </w:r>
-      <w:r>
-        <w:rPr>
-          <w:rFonts w:eastAsiaTheme="minorEastAsia"/>
-        </w:rPr>
-        <w:t>учитывать специфику обучения модели методом решающих деревьев. Может получиться так, что пустые значения, которые мы заменили на медиану будут играть большое значение при обучении, так как дерево определяет некоторый барьер, и если значение</w:t>
-      </w:r>
-      <w:r>
-        <w:rPr>
-          <w:rFonts w:eastAsiaTheme="minorEastAsia"/>
-        </w:rPr>
-        <w:t xml:space="preserve"> меньше барьера, то оно будет определено в один лист, а если больше, то в другой. Таким образом мы рискуем определить значительное количество элементов в неправильный лист (так как изначально, значение было пропущено). Поэтому мне кажется, из базы данных стоит вычленить некоторых </w:t>
-      </w:r>
-      <w:proofErr w:type="spellStart"/>
-      <w:r>
-        <w:rPr>
-          <w:rFonts w:eastAsiaTheme="minorEastAsia"/>
-        </w:rPr>
-        <w:t>валидационный</w:t>
-      </w:r>
-      <w:proofErr w:type="spellEnd"/>
-      <w:r>
-        <w:rPr>
-          <w:rFonts w:eastAsiaTheme="minorEastAsia"/>
-        </w:rPr>
-        <w:t xml:space="preserve"> </w:t>
-      </w:r>
-      <w:proofErr w:type="spellStart"/>
-      <w:r>
-        <w:rPr>
-          <w:rFonts w:eastAsiaTheme="minorEastAsia"/>
-        </w:rPr>
-        <w:t>датасет</w:t>
-      </w:r>
-      <w:proofErr w:type="spellEnd"/>
-      <w:r>
-        <w:rPr>
-          <w:rFonts w:eastAsiaTheme="minorEastAsia"/>
-        </w:rPr>
-        <w:t xml:space="preserve">, на котором можно проверить будут ли лучше метрики, если обучать модель на данных с заменой пропущенных значений, с заменой пропущенных значений и удалением параметров </w:t>
-      </w:r>
-      <w:proofErr w:type="spellStart"/>
-      <w:r>
-        <w:rPr>
-          <w:rFonts w:eastAsiaTheme="minorEastAsia"/>
-        </w:rPr>
-        <w:t>SkinThicknes</w:t>
-      </w:r>
-      <w:proofErr w:type="spellEnd"/>
-      <w:r>
-        <w:rPr>
-          <w:rFonts w:eastAsiaTheme="minorEastAsia"/>
-        </w:rPr>
-        <w:t xml:space="preserve"> и </w:t>
-      </w:r>
-      <w:proofErr w:type="spellStart"/>
-      <w:r>
-        <w:rPr>
-          <w:rFonts w:eastAsiaTheme="minorEastAsia"/>
-        </w:rPr>
-        <w:t>Insulin</w:t>
-      </w:r>
-      <w:proofErr w:type="spellEnd"/>
-      <w:r>
-        <w:rPr>
-          <w:rFonts w:eastAsiaTheme="minorEastAsia"/>
-        </w:rPr>
-        <w:t xml:space="preserve"> и с использованием базы данных с исключением пропущенных значений в этих колоннах (только в этих, потому что в остальных количество пропущенных значений мало).</w:t>
-      </w:r>
-    </w:p>
-    <w:p>
-      <w:pPr>
-        <w:tabs>
-          <w:tab w:val="left" w:pos="142"/>
-        </w:tabs>
-        <w:ind w:left="-567"/>
-        <w:jc w:val="both"/>
-        <w:rPr>
-          <w:rFonts w:eastAsiaTheme="minorEastAsia"/>
-        </w:rPr>
-      </w:pPr>
-    </w:p>
-    <w:p>
-      <w:pPr>
-        <w:tabs>
-          <w:tab w:val="left" w:pos="142"/>
-        </w:tabs>
-        <w:ind w:left="-567"/>
-        <w:jc w:val="both"/>
-        <w:rPr>
-          <w:rFonts w:eastAsiaTheme="minorEastAsia"/>
-        </w:rPr>
-      </w:pPr>
-      <w:r>
-        <w:rPr>
-          <w:rFonts w:eastAsiaTheme="minorEastAsia"/>
-        </w:rPr>
-        <w:tab/>
-      </w:r>
-      <w:r>
-        <w:rPr>
-          <w:rFonts w:eastAsiaTheme="minorEastAsia"/>
-        </w:rPr>
-        <w:t>Сначала попробуем обучить модель на таблице с заменой пропущенных значений. Разделим нашу таблицу на 3 части</w:t>
-      </w:r>
-      <w:r>
-        <w:rPr>
-          <w:rFonts w:eastAsiaTheme="minorEastAsia"/>
-        </w:rPr>
-        <w:t xml:space="preserve">: </w:t>
-      </w:r>
-      <w:r>
-        <w:rPr>
-          <w:rFonts w:eastAsiaTheme="minorEastAsia"/>
-        </w:rPr>
-        <w:t xml:space="preserve">данные на которых модель будет обучаться, </w:t>
-      </w:r>
-      <w:proofErr w:type="spellStart"/>
-      <w:r>
-        <w:rPr>
-          <w:rFonts w:eastAsiaTheme="minorEastAsia"/>
-        </w:rPr>
-        <w:t>валидационные</w:t>
-      </w:r>
-      <w:proofErr w:type="spellEnd"/>
-      <w:r>
-        <w:rPr>
-          <w:rFonts w:eastAsiaTheme="minorEastAsia"/>
-        </w:rPr>
-        <w:t xml:space="preserve"> данные и тестовые данные. Пусть тестовые данные будут состоять из 25% базы данных, остальные определим, как тренировочные, после чего пусть 25% тренировочных данных будут являться </w:t>
-      </w:r>
-      <w:proofErr w:type="spellStart"/>
-      <w:r>
-        <w:rPr>
-          <w:rFonts w:eastAsiaTheme="minorEastAsia"/>
-        </w:rPr>
-        <w:t>валидационными</w:t>
-      </w:r>
-      <w:proofErr w:type="spellEnd"/>
-      <w:r>
-        <w:rPr>
-          <w:rFonts w:eastAsiaTheme="minorEastAsia"/>
-        </w:rPr>
-        <w:t xml:space="preserve">. Так как такое разбиение сложнее, чем то, что может дать модуль </w:t>
-      </w:r>
-      <w:proofErr w:type="spellStart"/>
-      <w:r>
-        <w:rPr>
-          <w:rFonts w:eastAsiaTheme="minorEastAsia"/>
-          <w:lang w:val="en-US"/>
-        </w:rPr>
-        <w:t>skleaern</w:t>
-      </w:r>
-      <w:proofErr w:type="spellEnd"/>
-      <w:r>
-        <w:rPr>
-          <w:rFonts w:eastAsiaTheme="minorEastAsia"/>
-        </w:rPr>
-        <w:t xml:space="preserve"> </w:t>
-      </w:r>
-      <w:r>
-        <w:rPr>
-          <w:rFonts w:eastAsiaTheme="minorEastAsia"/>
-          <w:lang w:val="en-US"/>
-        </w:rPr>
-        <w:t>train</w:t>
-      </w:r>
-      <w:r>
-        <w:rPr>
-          <w:rFonts w:eastAsiaTheme="minorEastAsia"/>
-        </w:rPr>
-        <w:t>_</w:t>
-      </w:r>
-      <w:r>
-        <w:rPr>
-          <w:rFonts w:eastAsiaTheme="minorEastAsia"/>
-          <w:lang w:val="en-US"/>
-        </w:rPr>
-        <w:t>test</w:t>
-      </w:r>
-      <w:r>
-        <w:rPr>
-          <w:rFonts w:eastAsiaTheme="minorEastAsia"/>
-        </w:rPr>
-        <w:t>_</w:t>
-      </w:r>
-      <w:r>
-        <w:rPr>
-          <w:rFonts w:eastAsiaTheme="minorEastAsia"/>
-          <w:lang w:val="en-US"/>
-        </w:rPr>
-        <w:t>split</w:t>
-      </w:r>
-      <w:r>
-        <w:rPr>
-          <w:rFonts w:eastAsiaTheme="minorEastAsia"/>
-        </w:rPr>
-        <w:t xml:space="preserve">, то разобьем данные самостоятельно. Для этого инициализируем массив с индексами всей таблицы (числами от 0 до 768), после чего перемешаем его с помощью функции </w:t>
-      </w:r>
-      <w:proofErr w:type="spellStart"/>
-      <w:proofErr w:type="gramStart"/>
-      <w:r>
-        <w:rPr>
-          <w:rFonts w:eastAsiaTheme="minorEastAsia"/>
-        </w:rPr>
-        <w:t>np.random</w:t>
-      </w:r>
-      <w:proofErr w:type="gramEnd"/>
-      <w:r>
-        <w:rPr>
-          <w:rFonts w:eastAsiaTheme="minorEastAsia"/>
-        </w:rPr>
-        <w:t>.shuffle</w:t>
-      </w:r>
-      <w:proofErr w:type="spellEnd"/>
-      <w:r>
-        <w:rPr>
-          <w:rFonts w:eastAsiaTheme="minorEastAsia"/>
-        </w:rPr>
-        <w:t xml:space="preserve">, и первые 75% данных запишем в массив </w:t>
-      </w:r>
-      <w:proofErr w:type="spellStart"/>
-      <w:r>
-        <w:rPr>
-          <w:rFonts w:eastAsiaTheme="minorEastAsia"/>
-        </w:rPr>
-        <w:t>train_indexe</w:t>
-      </w:r>
-      <w:proofErr w:type="spellEnd"/>
-      <w:r>
-        <w:rPr>
-          <w:rFonts w:eastAsiaTheme="minorEastAsia"/>
-          <w:lang w:val="en-US"/>
-        </w:rPr>
-        <w:t>s</w:t>
-      </w:r>
-      <w:r>
-        <w:rPr>
-          <w:rFonts w:eastAsiaTheme="minorEastAsia"/>
-        </w:rPr>
-        <w:t xml:space="preserve">, </w:t>
-      </w:r>
-      <w:r>
-        <w:rPr>
-          <w:rFonts w:eastAsiaTheme="minorEastAsia"/>
-        </w:rPr>
-        <w:t xml:space="preserve">а остальные в </w:t>
-      </w:r>
-      <w:proofErr w:type="spellStart"/>
-      <w:r>
-        <w:rPr>
-          <w:rFonts w:eastAsiaTheme="minorEastAsia"/>
-        </w:rPr>
-        <w:t>test_indexes</w:t>
-      </w:r>
-      <w:proofErr w:type="spellEnd"/>
-      <w:r>
-        <w:rPr>
-          <w:rFonts w:eastAsiaTheme="minorEastAsia"/>
-        </w:rPr>
-        <w:t>. Аналогично</w:t>
-      </w:r>
-      <w:r>
-        <w:rPr>
-          <w:rFonts w:eastAsiaTheme="minorEastAsia"/>
-          <w:lang w:val="en-US"/>
-        </w:rPr>
-        <w:t xml:space="preserve"> </w:t>
-      </w:r>
-      <w:r>
-        <w:rPr>
-          <w:rFonts w:eastAsiaTheme="minorEastAsia"/>
-        </w:rPr>
-        <w:t>разобьем</w:t>
-      </w:r>
-      <w:r>
-        <w:rPr>
-          <w:rFonts w:eastAsiaTheme="minorEastAsia"/>
-          <w:lang w:val="en-US"/>
-        </w:rPr>
-        <w:t xml:space="preserve"> </w:t>
-      </w:r>
-      <w:proofErr w:type="spellStart"/>
-      <w:r>
-        <w:rPr>
-          <w:rFonts w:eastAsiaTheme="minorEastAsia"/>
-          <w:lang w:val="en-US"/>
-        </w:rPr>
-        <w:t>train_indexe</w:t>
-      </w:r>
-      <w:r>
-        <w:rPr>
-          <w:rFonts w:eastAsiaTheme="minorEastAsia"/>
-          <w:lang w:val="en-US"/>
-        </w:rPr>
-        <w:t>s</w:t>
-      </w:r>
-      <w:proofErr w:type="spellEnd"/>
-      <w:r>
-        <w:rPr>
-          <w:rFonts w:eastAsiaTheme="minorEastAsia"/>
-          <w:lang w:val="en-US"/>
-        </w:rPr>
-        <w:t xml:space="preserve"> </w:t>
-      </w:r>
-      <w:r>
-        <w:rPr>
-          <w:rFonts w:eastAsiaTheme="minorEastAsia"/>
-        </w:rPr>
-        <w:t>на</w:t>
-      </w:r>
-      <w:r>
-        <w:rPr>
-          <w:rFonts w:eastAsiaTheme="minorEastAsia"/>
-          <w:lang w:val="en-US"/>
-        </w:rPr>
-        <w:t xml:space="preserve"> </w:t>
-      </w:r>
-      <w:proofErr w:type="spellStart"/>
-      <w:r>
-        <w:rPr>
-          <w:rFonts w:eastAsiaTheme="minorEastAsia"/>
-          <w:lang w:val="en-US"/>
-        </w:rPr>
-        <w:t>train_indexe</w:t>
-      </w:r>
-      <w:r>
-        <w:rPr>
-          <w:rFonts w:eastAsiaTheme="minorEastAsia"/>
-          <w:lang w:val="en-US"/>
-        </w:rPr>
-        <w:t>s</w:t>
-      </w:r>
-      <w:proofErr w:type="spellEnd"/>
-      <w:r>
-        <w:rPr>
-          <w:rFonts w:eastAsiaTheme="minorEastAsia"/>
-          <w:lang w:val="en-US"/>
-        </w:rPr>
-        <w:t xml:space="preserve"> </w:t>
-      </w:r>
-      <w:r>
-        <w:rPr>
-          <w:rFonts w:eastAsiaTheme="minorEastAsia"/>
-        </w:rPr>
-        <w:t>и</w:t>
-      </w:r>
-      <w:r>
-        <w:rPr>
-          <w:rFonts w:eastAsiaTheme="minorEastAsia"/>
-          <w:lang w:val="en-US"/>
-        </w:rPr>
-        <w:t xml:space="preserve"> </w:t>
-      </w:r>
-      <w:proofErr w:type="spellStart"/>
-      <w:r>
-        <w:rPr>
-          <w:rFonts w:eastAsiaTheme="minorEastAsia"/>
-          <w:lang w:val="en-US"/>
-        </w:rPr>
-        <w:t>validation_indexes</w:t>
-      </w:r>
-      <w:proofErr w:type="spellEnd"/>
-      <w:r>
-        <w:rPr>
-          <w:rFonts w:eastAsiaTheme="minorEastAsia"/>
-          <w:lang w:val="en-US"/>
-        </w:rPr>
-        <w:t xml:space="preserve">. </w:t>
-      </w:r>
-      <w:r>
-        <w:rPr>
-          <w:rFonts w:eastAsiaTheme="minorEastAsia"/>
-        </w:rPr>
-        <w:t xml:space="preserve">Можно </w:t>
-      </w:r>
-      <w:r>
-        <w:rPr>
-          <w:rFonts w:eastAsiaTheme="minorEastAsia"/>
-        </w:rPr>
-        <w:lastRenderedPageBreak/>
-        <w:t>проверить не потеряли ли мы в процессе разбиения индексы, для этого просуммируем длинны всех трех массивов и получим, что их суммарная длина равна длине первоначального массива (768)</w:t>
+        <w:t>Можно проверить не потеряли ли мы в процессе разбиения индексы, для этого просуммируем длинны всех трех массивов и получим, что их суммарная длина равна длине первоначального массива (768)</w:t>
       </w:r>
       <w:r>
         <w:rPr>
@@ -3421,8 +5760,6 @@
         </w:rPr>
         <w:t xml:space="preserve"> только результаты. </w:t>
       </w:r>
-      <w:bookmarkStart w:id="0" w:name="_GoBack"/>
-      <w:bookmarkEnd w:id="0"/>
     </w:p>
     <w:sectPr>
       <w:pgSz w:w="11906" w:h="16838"/>
@@ -3876,6 +6213,16 @@
       <w:u w:val="single"/>
     </w:rPr>
   </w:style>
+  <w:style w:type="character" w:styleId="a4">
+    <w:name w:val="Placeholder Text"/>
+    <w:basedOn w:val="a0"/>
+    <w:uiPriority w:val="99"/>
+    <w:semiHidden/>
+    <w:rsid w:val="00EE2285"/>
+    <w:rPr>
+      <w:color w:val="808080"/>
+    </w:rPr>
+  </w:style>
 </w:styles>
 </file>
 
@@ -4138,4 +6485,16 @@
     </a:ext>
   </a:extLst>
 </a:theme>
+</file>
+
+<file path=customXml/item1.xml><?xml version="1.0" encoding="utf-8"?>
+<b:Sources xmlns:b="http://schemas.openxmlformats.org/officeDocument/2006/bibliography" xmlns="http://schemas.openxmlformats.org/officeDocument/2006/bibliography" SelectedStyle="\APASixthEditionOfficeOnline.xsl" StyleName="APA" Version="6"/>
+</file>
+
+<file path=customXml/itemProps1.xml><?xml version="1.0" encoding="utf-8"?>
+<ds:datastoreItem xmlns:ds="http://schemas.openxmlformats.org/officeDocument/2006/customXml" ds:itemID="{0E72CDF2-1FCA-4BBB-BFFE-D6C3EC48DC13}">
+  <ds:schemaRefs>
+    <ds:schemaRef ds:uri="http://schemas.openxmlformats.org/officeDocument/2006/bibliography"/>
+  </ds:schemaRefs>
+</ds:datastoreItem>
 </file>
</xml_diff>